<commit_message>
implementazione bayes e test
</commit_message>
<xml_diff>
--- a/docs/docs.docx
+++ b/docs/docs.docx
@@ -365,7 +365,14 @@
           <w:sz w:val="28"/>
           <w:szCs w:val="28"/>
         </w:rPr>
-        <w:t>Implementazione del modello</w:t>
+        <w:t>Implementazione</w:t>
+      </w:r>
+      <w:r>
+        <w:rPr>
+          <w:sz w:val="28"/>
+          <w:szCs w:val="28"/>
+        </w:rPr>
+        <w:t xml:space="preserve"> dei modelli</w:t>
       </w:r>
     </w:p>
     <w:p>
@@ -477,21 +484,7 @@
           <w:sz w:val="28"/>
           <w:szCs w:val="28"/>
         </w:rPr>
-        <w:t xml:space="preserve">di riuscire a distinguere quando un fungo </w:t>
-      </w:r>
-      <w:r>
-        <w:rPr>
-          <w:sz w:val="28"/>
-          <w:szCs w:val="28"/>
-        </w:rPr>
-        <w:t xml:space="preserve">è </w:t>
-      </w:r>
-      <w:r>
-        <w:rPr>
-          <w:sz w:val="28"/>
-          <w:szCs w:val="28"/>
-        </w:rPr>
-        <w:t>velenoso e quando è edibile.</w:t>
+        <w:t>di riuscire a distinguere quando un fungo è velenoso e quando è edibile.</w:t>
       </w:r>
     </w:p>
     <w:p>
@@ -546,21 +539,7 @@
           <w:sz w:val="28"/>
           <w:szCs w:val="28"/>
         </w:rPr>
-        <w:t xml:space="preserve">Il dataset </w:t>
-      </w:r>
-      <w:r>
-        <w:rPr>
-          <w:sz w:val="28"/>
-          <w:szCs w:val="28"/>
-        </w:rPr>
-        <w:t xml:space="preserve">è </w:t>
-      </w:r>
-      <w:r>
-        <w:rPr>
-          <w:sz w:val="28"/>
-          <w:szCs w:val="28"/>
-        </w:rPr>
-        <w:t>composto da:</w:t>
+        <w:t>Il dataset è composto da:</w:t>
       </w:r>
     </w:p>
     <w:p>
@@ -614,35 +593,7 @@
           <w:sz w:val="28"/>
           <w:szCs w:val="28"/>
         </w:rPr>
-        <w:t>denotato con l’etichetta e)</w:t>
-      </w:r>
-      <w:r>
-        <w:rPr>
-          <w:sz w:val="28"/>
-          <w:szCs w:val="28"/>
-        </w:rPr>
-        <w:t>, sicuramente velenosa o di commestibilità sconosciuta e non raccomandata</w:t>
-      </w:r>
-      <w:r>
-        <w:rPr>
-          <w:sz w:val="28"/>
-          <w:szCs w:val="28"/>
-        </w:rPr>
-        <w:t xml:space="preserve">, quest’ultima classe </w:t>
-      </w:r>
-      <w:r>
-        <w:rPr>
-          <w:sz w:val="28"/>
-          <w:szCs w:val="28"/>
-        </w:rPr>
-        <w:t>è</w:t>
-      </w:r>
-      <w:r>
-        <w:rPr>
-          <w:sz w:val="28"/>
-          <w:szCs w:val="28"/>
-        </w:rPr>
-        <w:t xml:space="preserve"> stata combinata con quella </w:t>
+        <w:t xml:space="preserve">denotato con l’etichetta e), sicuramente velenosa o di commestibilità sconosciuta e non raccomandata, quest’ultima classe è stata combinata con quella </w:t>
       </w:r>
       <w:r>
         <w:rPr>
@@ -711,21 +662,7 @@
           <w:sz w:val="28"/>
           <w:szCs w:val="28"/>
         </w:rPr>
-        <w:t xml:space="preserve">Random Forest, che </w:t>
-      </w:r>
-      <w:r>
-        <w:rPr>
-          <w:sz w:val="28"/>
-          <w:szCs w:val="28"/>
-        </w:rPr>
-        <w:t>è</w:t>
-      </w:r>
-      <w:r>
-        <w:rPr>
-          <w:sz w:val="28"/>
-          <w:szCs w:val="28"/>
-        </w:rPr>
-        <w:t xml:space="preserve"> un modello basato su un insieme di alberi decisionali che utilizza il bagging per migliorare la precisione e ridurre l’overfitting</w:t>
+        <w:t>Random Forest, che è un modello basato su un insieme di alberi decisionali che utilizza il bagging per migliorare la precisione e ridurre l’overfitting</w:t>
       </w:r>
     </w:p>
     <w:p>
@@ -770,6 +707,102 @@
     </w:p>
     <w:p>
       <w:pPr>
+        <w:pStyle w:val="Paragrafoelenco"/>
+        <w:numPr>
+          <w:ilvl w:val="0"/>
+          <w:numId w:val="7"/>
+        </w:numPr>
+        <w:rPr>
+          <w:sz w:val="28"/>
+          <w:szCs w:val="28"/>
+        </w:rPr>
+      </w:pPr>
+      <w:r>
+        <w:rPr>
+          <w:sz w:val="28"/>
+          <w:szCs w:val="28"/>
+        </w:rPr>
+        <w:t xml:space="preserve">Bernoulli </w:t>
+      </w:r>
+      <w:proofErr w:type="spellStart"/>
+      <w:r>
+        <w:rPr>
+          <w:sz w:val="28"/>
+          <w:szCs w:val="28"/>
+        </w:rPr>
+        <w:t>Naive</w:t>
+      </w:r>
+      <w:proofErr w:type="spellEnd"/>
+      <w:r>
+        <w:rPr>
+          <w:sz w:val="28"/>
+          <w:szCs w:val="28"/>
+        </w:rPr>
+        <w:t xml:space="preserve"> </w:t>
+      </w:r>
+      <w:proofErr w:type="spellStart"/>
+      <w:r>
+        <w:rPr>
+          <w:sz w:val="28"/>
+          <w:szCs w:val="28"/>
+        </w:rPr>
+        <w:t>Bayes</w:t>
+      </w:r>
+      <w:proofErr w:type="spellEnd"/>
+      <w:r>
+        <w:rPr>
+          <w:sz w:val="28"/>
+          <w:szCs w:val="28"/>
+        </w:rPr>
+        <w:t>, un</w:t>
+      </w:r>
+      <w:r>
+        <w:rPr>
+          <w:sz w:val="28"/>
+          <w:szCs w:val="28"/>
+        </w:rPr>
+        <w:t xml:space="preserve"> classificatore probabilistico</w:t>
+      </w:r>
+      <w:r>
+        <w:rPr>
+          <w:sz w:val="28"/>
+          <w:szCs w:val="28"/>
+        </w:rPr>
+        <w:t xml:space="preserve"> basato sul teorema di </w:t>
+      </w:r>
+      <w:proofErr w:type="spellStart"/>
+      <w:r>
+        <w:rPr>
+          <w:sz w:val="28"/>
+          <w:szCs w:val="28"/>
+        </w:rPr>
+        <w:t>B</w:t>
+      </w:r>
+      <w:r>
+        <w:rPr>
+          <w:sz w:val="28"/>
+          <w:szCs w:val="28"/>
+        </w:rPr>
+        <w:t>ayes</w:t>
+      </w:r>
+      <w:proofErr w:type="spellEnd"/>
+      <w:r>
+        <w:rPr>
+          <w:sz w:val="28"/>
+          <w:szCs w:val="28"/>
+        </w:rPr>
+        <w:t>, progettato</w:t>
+      </w:r>
+      <w:r>
+        <w:rPr>
+          <w:sz w:val="28"/>
+          <w:szCs w:val="28"/>
+        </w:rPr>
+        <w:t xml:space="preserve"> per gestire dati con caratteristiche booleane o binarie</w:t>
+      </w:r>
+    </w:p>
+    <w:p>
+      <w:pPr>
         <w:rPr>
           <w:sz w:val="28"/>
           <w:szCs w:val="28"/>
@@ -797,7 +830,6 @@
         <w:pStyle w:val="Titolo"/>
       </w:pPr>
       <w:r>
-        <w:lastRenderedPageBreak/>
         <w:t>Preprocessing dei dati</w:t>
       </w:r>
     </w:p>
@@ -979,21 +1011,7 @@
           <w:sz w:val="28"/>
           <w:szCs w:val="28"/>
         </w:rPr>
-        <w:t xml:space="preserve"> rilevanti </w:t>
-      </w:r>
-      <w:r>
-        <w:rPr>
-          <w:sz w:val="28"/>
-          <w:szCs w:val="28"/>
-        </w:rPr>
-        <w:t>è</w:t>
-      </w:r>
-      <w:r>
-        <w:rPr>
-          <w:sz w:val="28"/>
-          <w:szCs w:val="28"/>
-        </w:rPr>
-        <w:t xml:space="preserve"> stata utilizzat</w:t>
+        <w:t xml:space="preserve"> rilevanti è stata utilizzat</w:t>
       </w:r>
       <w:r>
         <w:rPr>
@@ -1007,21 +1025,7 @@
           <w:sz w:val="28"/>
           <w:szCs w:val="28"/>
         </w:rPr>
-        <w:t xml:space="preserve"> del Chi-quadro, </w:t>
-      </w:r>
-      <w:r>
-        <w:rPr>
-          <w:sz w:val="28"/>
-          <w:szCs w:val="28"/>
-        </w:rPr>
-        <w:t>è</w:t>
-      </w:r>
-      <w:r>
-        <w:rPr>
-          <w:sz w:val="28"/>
-          <w:szCs w:val="28"/>
-        </w:rPr>
-        <w:t xml:space="preserve"> stat</w:t>
+        <w:t xml:space="preserve"> del Chi-quadro, è stat</w:t>
       </w:r>
       <w:r>
         <w:rPr>
@@ -1042,35 +1046,7 @@
           <w:sz w:val="28"/>
           <w:szCs w:val="28"/>
         </w:rPr>
-        <w:t xml:space="preserve">o perché </w:t>
-      </w:r>
-      <w:r>
-        <w:rPr>
-          <w:sz w:val="28"/>
-          <w:szCs w:val="28"/>
-        </w:rPr>
-        <w:t>è</w:t>
-      </w:r>
-      <w:r>
-        <w:rPr>
-          <w:sz w:val="28"/>
-          <w:szCs w:val="28"/>
-        </w:rPr>
-        <w:t xml:space="preserve"> utile per misurare la dipendenza tra le variabili e la classe target (che nel nostro caso </w:t>
-      </w:r>
-      <w:r>
-        <w:rPr>
-          <w:sz w:val="28"/>
-          <w:szCs w:val="28"/>
-        </w:rPr>
-        <w:t>è</w:t>
-      </w:r>
-      <w:r>
-        <w:rPr>
-          <w:sz w:val="28"/>
-          <w:szCs w:val="28"/>
-        </w:rPr>
-        <w:t xml:space="preserve"> la classe p).</w:t>
+        <w:t>o perché è utile per misurare la dipendenza tra le variabili e la classe target (che nel nostro caso è la classe p).</w:t>
       </w:r>
     </w:p>
     <w:p>
@@ -1262,7 +1238,6 @@
           <w:sz w:val="36"/>
           <w:szCs w:val="36"/>
         </w:rPr>
-        <w:lastRenderedPageBreak/>
         <w:t xml:space="preserve">Creazione della knowledge base e </w:t>
       </w:r>
       <w:r>
@@ -1297,6 +1272,7 @@
       </w:pPr>
       <w:r>
         <w:rPr>
+          <w:noProof/>
           <w:sz w:val="28"/>
           <w:szCs w:val="28"/>
         </w:rPr>
@@ -1361,6 +1337,7 @@
       </w:pPr>
       <w:r>
         <w:rPr>
+          <w:noProof/>
           <w:sz w:val="28"/>
           <w:szCs w:val="28"/>
         </w:rPr>
@@ -1419,21 +1396,7 @@
           <w:sz w:val="28"/>
           <w:szCs w:val="28"/>
         </w:rPr>
-        <w:t xml:space="preserve">Per creare delle regole, ho deciso di utilizzare le feature rilevanti trovate col test, poiché la classe target </w:t>
-      </w:r>
-      <w:r>
-        <w:rPr>
-          <w:sz w:val="28"/>
-          <w:szCs w:val="28"/>
-        </w:rPr>
-        <w:t>è</w:t>
-      </w:r>
-      <w:r>
-        <w:rPr>
-          <w:sz w:val="28"/>
-          <w:szCs w:val="28"/>
-        </w:rPr>
-        <w:t xml:space="preserve"> p, le feature selezionate con valore True dovrebbero identificare un fungo velenoso, da qui creo le regole per identificare un fungo</w:t>
+        <w:t>Per creare delle regole, ho deciso di utilizzare le feature rilevanti trovate col test, poiché la classe target è p, le feature selezionate con valore True dovrebbero identificare un fungo velenoso, da qui creo le regole per identificare un fungo</w:t>
       </w:r>
       <w:r>
         <w:rPr>
@@ -1458,6 +1421,7 @@
       </w:r>
       <w:r>
         <w:rPr>
+          <w:noProof/>
           <w:sz w:val="28"/>
           <w:szCs w:val="28"/>
         </w:rPr>
@@ -1510,46 +1474,19 @@
           <w:sz w:val="28"/>
           <w:szCs w:val="28"/>
         </w:rPr>
-        <w:t xml:space="preserve">Mentre un fungo </w:t>
-      </w:r>
-      <w:r>
-        <w:rPr>
-          <w:sz w:val="28"/>
-          <w:szCs w:val="28"/>
-        </w:rPr>
-        <w:t>è</w:t>
-      </w:r>
-      <w:r>
-        <w:rPr>
-          <w:sz w:val="28"/>
-          <w:szCs w:val="28"/>
-        </w:rPr>
-        <w:t xml:space="preserve"> edibile se non </w:t>
-      </w:r>
-      <w:r>
-        <w:rPr>
-          <w:sz w:val="28"/>
-          <w:szCs w:val="28"/>
-        </w:rPr>
-        <w:t>è</w:t>
-      </w:r>
-      <w:r>
-        <w:rPr>
-          <w:sz w:val="28"/>
-          <w:szCs w:val="28"/>
-        </w:rPr>
-        <w:t xml:space="preserve"> velenoso, di seguito la regola in prolog:</w:t>
-      </w:r>
-    </w:p>
-    <w:p>
-      <w:pPr>
-        <w:rPr>
-          <w:sz w:val="28"/>
-          <w:szCs w:val="28"/>
-        </w:rPr>
-      </w:pPr>
-      <w:r>
-        <w:rPr>
+        <w:t>Mentre un fungo è edibile se non è velenoso, di seguito la regola in prolog:</w:t>
+      </w:r>
+    </w:p>
+    <w:p>
+      <w:pPr>
+        <w:rPr>
+          <w:sz w:val="28"/>
+          <w:szCs w:val="28"/>
+        </w:rPr>
+      </w:pPr>
+      <w:r>
+        <w:rPr>
+          <w:noProof/>
           <w:sz w:val="28"/>
           <w:szCs w:val="28"/>
         </w:rPr>
@@ -1801,6 +1738,7 @@
       </w:pPr>
       <w:r>
         <w:rPr>
+          <w:noProof/>
           <w:sz w:val="28"/>
           <w:szCs w:val="28"/>
         </w:rPr>
@@ -2139,6 +2077,7 @@
       </w:pPr>
       <w:r>
         <w:rPr>
+          <w:noProof/>
           <w:sz w:val="28"/>
           <w:szCs w:val="28"/>
         </w:rPr>
@@ -2230,14 +2169,7 @@
           <w:sz w:val="28"/>
           <w:szCs w:val="28"/>
         </w:rPr>
-        <w:t>: Parametro di regolarizzazion</w:t>
-      </w:r>
-      <w:r>
-        <w:rPr>
-          <w:sz w:val="28"/>
-          <w:szCs w:val="28"/>
-        </w:rPr>
-        <w:t>e</w:t>
+        <w:t>: Parametro di regolarizzazione</w:t>
       </w:r>
     </w:p>
     <w:p>
@@ -2317,21 +2249,7 @@
           <w:sz w:val="28"/>
           <w:szCs w:val="28"/>
         </w:rPr>
-        <w:t xml:space="preserve">max_depth: </w:t>
-      </w:r>
-      <w:r>
-        <w:rPr>
-          <w:sz w:val="28"/>
-          <w:szCs w:val="28"/>
-        </w:rPr>
-        <w:t>profondità</w:t>
-      </w:r>
-      <w:r>
-        <w:rPr>
-          <w:sz w:val="28"/>
-          <w:szCs w:val="28"/>
-        </w:rPr>
-        <w:t xml:space="preserve"> massima degli alberi</w:t>
+        <w:t>max_depth: profondità massima degli alberi</w:t>
       </w:r>
     </w:p>
     <w:p>
@@ -2551,6 +2469,7 @@
       </w:pPr>
       <w:r>
         <w:rPr>
+          <w:noProof/>
           <w:sz w:val="28"/>
           <w:szCs w:val="28"/>
         </w:rPr>
@@ -2644,282 +2563,364 @@
           <w:sz w:val="36"/>
           <w:szCs w:val="36"/>
         </w:rPr>
-        <w:t>Implementazione del modello</w:t>
-      </w:r>
-    </w:p>
-    <w:p>
-      <w:pPr>
-        <w:rPr>
-          <w:sz w:val="28"/>
-          <w:szCs w:val="28"/>
-        </w:rPr>
-      </w:pPr>
-      <w:r>
-        <w:rPr>
-          <w:sz w:val="28"/>
-          <w:szCs w:val="28"/>
-        </w:rPr>
-        <w:t xml:space="preserve">Per l’addestramento dei modelli, innanzitutto </w:t>
-      </w:r>
-      <w:r>
-        <w:rPr>
-          <w:sz w:val="28"/>
-          <w:szCs w:val="28"/>
-        </w:rPr>
-        <w:t>dallo script</w:t>
-      </w:r>
-      <w:r>
-        <w:rPr>
-          <w:sz w:val="28"/>
-          <w:szCs w:val="28"/>
-        </w:rPr>
-        <w:t xml:space="preserve"> learning.py vengono caricati i dati delle feature comuni e la colonna target (class_p) dai dataset mushrooms_common_features.csv e mushrooms_encoded.csv</w:t>
-      </w:r>
-    </w:p>
-    <w:p>
-      <w:pPr>
-        <w:rPr>
-          <w:sz w:val="28"/>
-          <w:szCs w:val="28"/>
-        </w:rPr>
-      </w:pPr>
-      <w:r>
-        <w:rPr>
-          <w:sz w:val="28"/>
-          <w:szCs w:val="28"/>
-        </w:rPr>
-        <w:t>Dopo viene eseguita una divisione del dataset in Training Set (70%) e Test Set (30%) mantenendo la distribuzione delle classi (stratify =  y)</w:t>
-      </w:r>
-    </w:p>
-    <w:p>
-      <w:pPr>
-        <w:rPr>
-          <w:sz w:val="28"/>
-          <w:szCs w:val="28"/>
-        </w:rPr>
-      </w:pPr>
-      <w:r>
-        <w:rPr>
-          <w:sz w:val="28"/>
-          <w:szCs w:val="28"/>
-        </w:rPr>
-        <w:t xml:space="preserve">Vengono caricati gli iperparametri dal file apposito creato in </w:t>
-      </w:r>
-      <w:r>
-        <w:rPr>
-          <w:sz w:val="28"/>
-          <w:szCs w:val="28"/>
-        </w:rPr>
-        <w:t>precedenza</w:t>
-      </w:r>
-      <w:r>
-        <w:rPr>
-          <w:sz w:val="28"/>
-          <w:szCs w:val="28"/>
-        </w:rPr>
-        <w:t xml:space="preserve"> e vengono memorizzati in un dizionario, inizializzando i modelli di Random Forest, SVM e Decision Tree con i propri iperparametri.</w:t>
-      </w:r>
-    </w:p>
-    <w:p>
-      <w:pPr>
-        <w:rPr>
-          <w:sz w:val="28"/>
-          <w:szCs w:val="28"/>
-        </w:rPr>
-      </w:pPr>
-      <w:r>
-        <w:rPr>
-          <w:sz w:val="28"/>
-          <w:szCs w:val="28"/>
-        </w:rPr>
-        <w:t>Dopodiché</w:t>
-      </w:r>
-      <w:r>
-        <w:rPr>
-          <w:sz w:val="28"/>
-          <w:szCs w:val="28"/>
-        </w:rPr>
-        <w:t xml:space="preserve"> viene creato un oggetto K-fold Cross-Validation con 10 fold per ridurre la </w:t>
-      </w:r>
-      <w:r>
-        <w:rPr>
-          <w:sz w:val="28"/>
-          <w:szCs w:val="28"/>
-        </w:rPr>
-        <w:t>possibilità</w:t>
-      </w:r>
-      <w:r>
-        <w:rPr>
-          <w:sz w:val="28"/>
-          <w:szCs w:val="28"/>
-        </w:rPr>
-        <w:t xml:space="preserve"> di overfitting </w:t>
-      </w:r>
-      <w:r>
-        <w:rPr>
-          <w:sz w:val="28"/>
-          <w:szCs w:val="28"/>
-        </w:rPr>
-        <w:t>ed</w:t>
-      </w:r>
-      <w:r>
-        <w:rPr>
-          <w:sz w:val="28"/>
-          <w:szCs w:val="28"/>
-        </w:rPr>
-        <w:t xml:space="preserve"> effettuare una stima </w:t>
-      </w:r>
-      <w:r>
-        <w:rPr>
-          <w:sz w:val="28"/>
-          <w:szCs w:val="28"/>
-        </w:rPr>
-        <w:t>più</w:t>
-      </w:r>
-      <w:r>
-        <w:rPr>
-          <w:sz w:val="28"/>
-          <w:szCs w:val="28"/>
-        </w:rPr>
-        <w:t xml:space="preserve"> affidabile di ogni modello riducendo la varianza associata alla divisione casuale dei dati</w:t>
-      </w:r>
-      <w:r>
-        <w:rPr>
-          <w:sz w:val="28"/>
-          <w:szCs w:val="28"/>
-        </w:rPr>
-        <w:t xml:space="preserve">, e vengono </w:t>
-      </w:r>
-      <w:r>
-        <w:rPr>
-          <w:sz w:val="28"/>
-          <w:szCs w:val="28"/>
-        </w:rPr>
-        <w:t>addestrati</w:t>
-      </w:r>
-      <w:r>
-        <w:rPr>
-          <w:sz w:val="28"/>
-          <w:szCs w:val="28"/>
-        </w:rPr>
-        <w:t xml:space="preserve"> i vari modelli.</w:t>
-      </w:r>
-    </w:p>
-    <w:p>
-      <w:pPr>
-        <w:rPr>
-          <w:sz w:val="28"/>
-          <w:szCs w:val="28"/>
-        </w:rPr>
-      </w:pPr>
-      <w:r>
-        <w:rPr>
-          <w:sz w:val="28"/>
-          <w:szCs w:val="28"/>
-        </w:rPr>
-        <w:t xml:space="preserve">La tecnica del K-fold con k = 10 suddivide il dataset in 10 sottoinsiemi addestrando il modello su 9 e testandolo sull’ultimo. Il processo viene ripetuto 10 volte, ruotando i sottoinsiemi, e il risultato finale </w:t>
-      </w:r>
-      <w:r>
-        <w:rPr>
-          <w:sz w:val="28"/>
-          <w:szCs w:val="28"/>
-        </w:rPr>
-        <w:t>è</w:t>
-      </w:r>
-      <w:r>
-        <w:rPr>
-          <w:sz w:val="28"/>
-          <w:szCs w:val="28"/>
-        </w:rPr>
-        <w:t xml:space="preserve"> la media delle 10 valutazioni.</w:t>
-      </w:r>
-    </w:p>
-    <w:p>
-      <w:pPr>
-        <w:rPr>
-          <w:sz w:val="28"/>
-          <w:szCs w:val="28"/>
-        </w:rPr>
-      </w:pPr>
-    </w:p>
-    <w:p>
-      <w:pPr>
-        <w:rPr>
-          <w:sz w:val="28"/>
-          <w:szCs w:val="28"/>
-        </w:rPr>
-      </w:pPr>
-    </w:p>
-    <w:p>
-      <w:pPr>
-        <w:rPr>
-          <w:sz w:val="28"/>
-          <w:szCs w:val="28"/>
-        </w:rPr>
-      </w:pPr>
-    </w:p>
-    <w:p>
-      <w:pPr>
-        <w:rPr>
-          <w:sz w:val="28"/>
-          <w:szCs w:val="28"/>
-        </w:rPr>
-      </w:pPr>
-    </w:p>
-    <w:p>
-      <w:pPr>
-        <w:rPr>
-          <w:sz w:val="28"/>
-          <w:szCs w:val="28"/>
-        </w:rPr>
-      </w:pPr>
-    </w:p>
-    <w:p>
-      <w:pPr>
-        <w:rPr>
-          <w:sz w:val="28"/>
-          <w:szCs w:val="28"/>
-        </w:rPr>
-      </w:pPr>
-    </w:p>
-    <w:p>
-      <w:pPr>
-        <w:rPr>
-          <w:sz w:val="28"/>
-          <w:szCs w:val="28"/>
-        </w:rPr>
-      </w:pPr>
-    </w:p>
-    <w:p>
-      <w:pPr>
-        <w:rPr>
-          <w:sz w:val="28"/>
-          <w:szCs w:val="28"/>
-        </w:rPr>
-      </w:pPr>
-    </w:p>
-    <w:p>
-      <w:pPr>
-        <w:rPr>
-          <w:sz w:val="28"/>
-          <w:szCs w:val="28"/>
-        </w:rPr>
-      </w:pPr>
-    </w:p>
-    <w:p>
-      <w:pPr>
-        <w:pStyle w:val="Sottotitolo"/>
+        <w:t>Implementazione de</w:t>
+      </w:r>
+      <w:r>
         <w:rPr>
           <w:sz w:val="36"/>
           <w:szCs w:val="36"/>
         </w:rPr>
-      </w:pPr>
+        <w:t>i</w:t>
+      </w:r>
       <w:r>
         <w:rPr>
           <w:sz w:val="36"/>
           <w:szCs w:val="36"/>
         </w:rPr>
-        <w:lastRenderedPageBreak/>
+        <w:t xml:space="preserve"> modell</w:t>
+      </w:r>
+      <w:r>
+        <w:rPr>
+          <w:sz w:val="36"/>
+          <w:szCs w:val="36"/>
+        </w:rPr>
+        <w:t>i</w:t>
+      </w:r>
+    </w:p>
+    <w:p>
+      <w:pPr>
+        <w:rPr>
+          <w:sz w:val="28"/>
+          <w:szCs w:val="28"/>
+        </w:rPr>
+      </w:pPr>
+      <w:r>
+        <w:rPr>
+          <w:sz w:val="28"/>
+          <w:szCs w:val="28"/>
+        </w:rPr>
+        <w:t xml:space="preserve">Per l’addestramento dei modelli, innanzitutto </w:t>
+      </w:r>
+      <w:r>
+        <w:rPr>
+          <w:sz w:val="28"/>
+          <w:szCs w:val="28"/>
+        </w:rPr>
+        <w:t>dallo script</w:t>
+      </w:r>
+      <w:r>
+        <w:rPr>
+          <w:sz w:val="28"/>
+          <w:szCs w:val="28"/>
+        </w:rPr>
+        <w:t xml:space="preserve"> learning.py vengono caricati i dati delle feature comuni e la colonna target (class_p) dai dataset mushrooms_common_features.csv e mushrooms_encoded.csv</w:t>
+      </w:r>
+    </w:p>
+    <w:p>
+      <w:pPr>
+        <w:rPr>
+          <w:sz w:val="28"/>
+          <w:szCs w:val="28"/>
+        </w:rPr>
+      </w:pPr>
+      <w:r>
+        <w:rPr>
+          <w:sz w:val="28"/>
+          <w:szCs w:val="28"/>
+        </w:rPr>
+        <w:t>Dopo viene eseguita una divisione del dataset in Training Set (70%) e Test Set (30%) mantenendo la distribuzione delle classi (stratify =  y)</w:t>
+      </w:r>
+    </w:p>
+    <w:p>
+      <w:pPr>
+        <w:rPr>
+          <w:sz w:val="28"/>
+          <w:szCs w:val="28"/>
+        </w:rPr>
+      </w:pPr>
+      <w:r>
+        <w:rPr>
+          <w:sz w:val="28"/>
+          <w:szCs w:val="28"/>
+        </w:rPr>
+        <w:t xml:space="preserve">Vengono caricati gli iperparametri dal file apposito creato in </w:t>
+      </w:r>
+      <w:r>
+        <w:rPr>
+          <w:sz w:val="28"/>
+          <w:szCs w:val="28"/>
+        </w:rPr>
+        <w:t>precedenza</w:t>
+      </w:r>
+      <w:r>
+        <w:rPr>
+          <w:sz w:val="28"/>
+          <w:szCs w:val="28"/>
+        </w:rPr>
+        <w:t xml:space="preserve"> e vengono memorizzati in un dizionario, inizializzando i modelli di Random Forest, SVM e Decision Tree con i propri </w:t>
+      </w:r>
+      <w:proofErr w:type="spellStart"/>
+      <w:r>
+        <w:rPr>
+          <w:sz w:val="28"/>
+          <w:szCs w:val="28"/>
+        </w:rPr>
+        <w:t>iperparametri</w:t>
+      </w:r>
+      <w:proofErr w:type="spellEnd"/>
+      <w:r>
+        <w:rPr>
+          <w:sz w:val="28"/>
+          <w:szCs w:val="28"/>
+        </w:rPr>
+        <w:t xml:space="preserve">, </w:t>
+      </w:r>
+      <w:r>
+        <w:rPr>
+          <w:sz w:val="28"/>
+          <w:szCs w:val="28"/>
+        </w:rPr>
+        <w:t xml:space="preserve">per il modello Bernoulli </w:t>
+      </w:r>
+      <w:proofErr w:type="spellStart"/>
+      <w:r>
+        <w:rPr>
+          <w:sz w:val="28"/>
+          <w:szCs w:val="28"/>
+        </w:rPr>
+        <w:t>Naive</w:t>
+      </w:r>
+      <w:proofErr w:type="spellEnd"/>
+      <w:r>
+        <w:rPr>
+          <w:sz w:val="28"/>
+          <w:szCs w:val="28"/>
+        </w:rPr>
+        <w:t xml:space="preserve"> </w:t>
+      </w:r>
+      <w:proofErr w:type="spellStart"/>
+      <w:r>
+        <w:rPr>
+          <w:sz w:val="28"/>
+          <w:szCs w:val="28"/>
+        </w:rPr>
+        <w:t>Bayes</w:t>
+      </w:r>
+      <w:proofErr w:type="spellEnd"/>
+      <w:r>
+        <w:rPr>
+          <w:sz w:val="28"/>
+          <w:szCs w:val="28"/>
+        </w:rPr>
+        <w:t xml:space="preserve"> ho deciso di utilizzare i valori predefiniti</w:t>
+      </w:r>
+      <w:r>
+        <w:rPr>
+          <w:sz w:val="28"/>
+          <w:szCs w:val="28"/>
+        </w:rPr>
+        <w:t xml:space="preserve"> per valutare le prestazioni del modello.</w:t>
+      </w:r>
+    </w:p>
+    <w:p>
+      <w:pPr>
+        <w:rPr>
+          <w:sz w:val="28"/>
+          <w:szCs w:val="28"/>
+        </w:rPr>
+      </w:pPr>
+      <w:r>
+        <w:rPr>
+          <w:sz w:val="28"/>
+          <w:szCs w:val="28"/>
+        </w:rPr>
+        <w:t>Dopodiché</w:t>
+      </w:r>
+      <w:r>
+        <w:rPr>
+          <w:sz w:val="28"/>
+          <w:szCs w:val="28"/>
+        </w:rPr>
+        <w:t xml:space="preserve"> viene creato un oggetto K-fold Cross-Validation con 10 fold per ridurre la </w:t>
+      </w:r>
+      <w:r>
+        <w:rPr>
+          <w:sz w:val="28"/>
+          <w:szCs w:val="28"/>
+        </w:rPr>
+        <w:t>possibilità</w:t>
+      </w:r>
+      <w:r>
+        <w:rPr>
+          <w:sz w:val="28"/>
+          <w:szCs w:val="28"/>
+        </w:rPr>
+        <w:t xml:space="preserve"> di overfitting </w:t>
+      </w:r>
+      <w:r>
+        <w:rPr>
+          <w:sz w:val="28"/>
+          <w:szCs w:val="28"/>
+        </w:rPr>
+        <w:t>ed</w:t>
+      </w:r>
+      <w:r>
+        <w:rPr>
+          <w:sz w:val="28"/>
+          <w:szCs w:val="28"/>
+        </w:rPr>
+        <w:t xml:space="preserve"> effettuare una stima </w:t>
+      </w:r>
+      <w:r>
+        <w:rPr>
+          <w:sz w:val="28"/>
+          <w:szCs w:val="28"/>
+        </w:rPr>
+        <w:t>più</w:t>
+      </w:r>
+      <w:r>
+        <w:rPr>
+          <w:sz w:val="28"/>
+          <w:szCs w:val="28"/>
+        </w:rPr>
+        <w:t xml:space="preserve"> affidabile di ogni modello riducendo la varianza associata alla divisione casuale dei dati</w:t>
+      </w:r>
+      <w:r>
+        <w:rPr>
+          <w:sz w:val="28"/>
+          <w:szCs w:val="28"/>
+        </w:rPr>
+        <w:t xml:space="preserve">, e vengono </w:t>
+      </w:r>
+      <w:r>
+        <w:rPr>
+          <w:sz w:val="28"/>
+          <w:szCs w:val="28"/>
+        </w:rPr>
+        <w:t>addestrati</w:t>
+      </w:r>
+      <w:r>
+        <w:rPr>
+          <w:sz w:val="28"/>
+          <w:szCs w:val="28"/>
+        </w:rPr>
+        <w:t xml:space="preserve"> i vari modelli.</w:t>
+      </w:r>
+    </w:p>
+    <w:p>
+      <w:pPr>
+        <w:rPr>
+          <w:sz w:val="28"/>
+          <w:szCs w:val="28"/>
+        </w:rPr>
+      </w:pPr>
+      <w:r>
+        <w:rPr>
+          <w:sz w:val="28"/>
+          <w:szCs w:val="28"/>
+        </w:rPr>
+        <w:t xml:space="preserve">La tecnica del K-fold con k = 10 suddivide il dataset in 10 sottoinsiemi addestrando il modello su 9 e testandolo sull’ultimo. Il processo viene ripetuto 10 volte, ruotando i sottoinsiemi, e il risultato finale </w:t>
+      </w:r>
+      <w:r>
+        <w:rPr>
+          <w:sz w:val="28"/>
+          <w:szCs w:val="28"/>
+        </w:rPr>
+        <w:t>è</w:t>
+      </w:r>
+      <w:r>
+        <w:rPr>
+          <w:sz w:val="28"/>
+          <w:szCs w:val="28"/>
+        </w:rPr>
+        <w:t xml:space="preserve"> la media delle 10 valutazioni.</w:t>
+      </w:r>
+    </w:p>
+    <w:p>
+      <w:pPr>
+        <w:rPr>
+          <w:sz w:val="28"/>
+          <w:szCs w:val="28"/>
+        </w:rPr>
+      </w:pPr>
+    </w:p>
+    <w:p>
+      <w:pPr>
+        <w:rPr>
+          <w:sz w:val="28"/>
+          <w:szCs w:val="28"/>
+        </w:rPr>
+      </w:pPr>
+    </w:p>
+    <w:p>
+      <w:pPr>
+        <w:rPr>
+          <w:sz w:val="28"/>
+          <w:szCs w:val="28"/>
+        </w:rPr>
+      </w:pPr>
+    </w:p>
+    <w:p>
+      <w:pPr>
+        <w:rPr>
+          <w:sz w:val="28"/>
+          <w:szCs w:val="28"/>
+        </w:rPr>
+      </w:pPr>
+    </w:p>
+    <w:p>
+      <w:pPr>
+        <w:rPr>
+          <w:sz w:val="28"/>
+          <w:szCs w:val="28"/>
+        </w:rPr>
+      </w:pPr>
+    </w:p>
+    <w:p>
+      <w:pPr>
+        <w:rPr>
+          <w:sz w:val="28"/>
+          <w:szCs w:val="28"/>
+        </w:rPr>
+      </w:pPr>
+    </w:p>
+    <w:p>
+      <w:pPr>
+        <w:rPr>
+          <w:sz w:val="28"/>
+          <w:szCs w:val="28"/>
+        </w:rPr>
+      </w:pPr>
+    </w:p>
+    <w:p>
+      <w:pPr>
+        <w:rPr>
+          <w:sz w:val="28"/>
+          <w:szCs w:val="28"/>
+        </w:rPr>
+      </w:pPr>
+    </w:p>
+    <w:p>
+      <w:pPr>
+        <w:rPr>
+          <w:sz w:val="28"/>
+          <w:szCs w:val="28"/>
+        </w:rPr>
+      </w:pPr>
+    </w:p>
+    <w:p>
+      <w:pPr>
+        <w:pStyle w:val="Sottotitolo"/>
+        <w:rPr>
+          <w:sz w:val="36"/>
+          <w:szCs w:val="36"/>
+        </w:rPr>
+      </w:pPr>
+      <w:r>
+        <w:rPr>
+          <w:sz w:val="36"/>
+          <w:szCs w:val="36"/>
+        </w:rPr>
         <w:t>Confronto dei modelli</w:t>
       </w:r>
     </w:p>
@@ -3135,21 +3136,7 @@
           <w:sz w:val="28"/>
           <w:szCs w:val="28"/>
         </w:rPr>
-        <w:t xml:space="preserve">Il calcolo di tali metriche </w:t>
-      </w:r>
-      <w:r>
-        <w:rPr>
-          <w:sz w:val="28"/>
-          <w:szCs w:val="28"/>
-        </w:rPr>
-        <w:t>è</w:t>
-      </w:r>
-      <w:r>
-        <w:rPr>
-          <w:sz w:val="28"/>
-          <w:szCs w:val="28"/>
-        </w:rPr>
-        <w:t xml:space="preserve"> st</w:t>
+        <w:t>Il calcolo di tali metriche è st</w:t>
       </w:r>
       <w:r>
         <w:rPr>
@@ -3212,15 +3199,16 @@
       </w:pPr>
       <w:r>
         <w:rPr>
+          <w:noProof/>
           <w:sz w:val="28"/>
           <w:szCs w:val="28"/>
         </w:rPr>
         <w:lastRenderedPageBreak/>
         <w:drawing>
-          <wp:inline distT="0" distB="0" distL="0" distR="0" wp14:anchorId="175A2CF2" wp14:editId="52269C0C">
-            <wp:extent cx="4000500" cy="4835556"/>
-            <wp:effectExtent l="0" t="0" r="0" b="3175"/>
-            <wp:docPr id="1056330364" name="Immagine 1" descr="Immagine che contiene testo, schermata, Carattere"/>
+          <wp:inline distT="0" distB="0" distL="0" distR="0" wp14:anchorId="28EBC9A3" wp14:editId="5B62C024">
+            <wp:extent cx="1623201" cy="4214225"/>
+            <wp:effectExtent l="0" t="0" r="0" b="0"/>
+            <wp:docPr id="801507633" name="Immagine 1" descr="Immagine che contiene testo, Carattere, schermata, menu&#10;&#10;Il contenuto generato dall'IA potrebbe non essere corretto."/>
             <wp:cNvGraphicFramePr>
               <a:graphicFrameLocks xmlns:a="http://schemas.openxmlformats.org/drawingml/2006/main" noChangeAspect="1"/>
             </wp:cNvGraphicFramePr>
@@ -3228,7 +3216,7 @@
               <a:graphicData uri="http://schemas.openxmlformats.org/drawingml/2006/picture">
                 <pic:pic xmlns:pic="http://schemas.openxmlformats.org/drawingml/2006/picture">
                   <pic:nvPicPr>
-                    <pic:cNvPr id="1056330364" name="Immagine 1" descr="Immagine che contiene testo, schermata, Carattere"/>
+                    <pic:cNvPr id="801507633" name="Immagine 1" descr="Immagine che contiene testo, Carattere, schermata, menu&#10;&#10;Il contenuto generato dall'IA potrebbe non essere corretto."/>
                     <pic:cNvPicPr/>
                   </pic:nvPicPr>
                   <pic:blipFill>
@@ -3240,7 +3228,7 @@
                   <pic:spPr>
                     <a:xfrm>
                       <a:off x="0" y="0"/>
-                      <a:ext cx="4006108" cy="4842334"/>
+                      <a:ext cx="1623201" cy="4214225"/>
                     </a:xfrm>
                     <a:prstGeom prst="rect">
                       <a:avLst/>
@@ -3265,43 +3253,133 @@
           <w:sz w:val="28"/>
           <w:szCs w:val="28"/>
         </w:rPr>
-        <w:t>Come possiamo notare analizzando le metriche il Decision Tree ha la Precision piu alta, ma il Recall e F1 score</w:t>
-      </w:r>
-      <w:r>
-        <w:rPr>
-          <w:sz w:val="28"/>
-          <w:szCs w:val="28"/>
-        </w:rPr>
-        <w:t xml:space="preserve"> sono significativamente inferiori rispetto agli altri due modelli, indicando che il Decision Tree potrebbe avere problemi con i falsi negativi.</w:t>
-      </w:r>
-    </w:p>
-    <w:p>
-      <w:pPr>
-        <w:rPr>
-          <w:sz w:val="28"/>
-          <w:szCs w:val="28"/>
-        </w:rPr>
-      </w:pPr>
-      <w:r>
-        <w:rPr>
-          <w:sz w:val="28"/>
-          <w:szCs w:val="28"/>
-        </w:rPr>
-        <w:t xml:space="preserve">SVM </w:t>
-      </w:r>
-      <w:r>
-        <w:rPr>
-          <w:sz w:val="28"/>
-          <w:szCs w:val="28"/>
-        </w:rPr>
-        <w:t>è</w:t>
-      </w:r>
-      <w:r>
-        <w:rPr>
-          <w:sz w:val="28"/>
-          <w:szCs w:val="28"/>
-        </w:rPr>
-        <w:t xml:space="preserve"> il modello migliore tra i modelli valutati, oltre ad avere tutte le metriche maggiori del Random Forest e Decision Tree, presenta un alto valore di Recall che indica la sua affidabilità nel catturare i veri postivi.</w:t>
+        <w:t xml:space="preserve">Come si può notare, emerge chiaramente che il Random </w:t>
+      </w:r>
+      <w:proofErr w:type="spellStart"/>
+      <w:r>
+        <w:rPr>
+          <w:sz w:val="28"/>
+          <w:szCs w:val="28"/>
+        </w:rPr>
+        <w:t>Forest</w:t>
+      </w:r>
+      <w:proofErr w:type="spellEnd"/>
+      <w:r>
+        <w:rPr>
+          <w:sz w:val="28"/>
+          <w:szCs w:val="28"/>
+        </w:rPr>
+        <w:t xml:space="preserve"> è il modello con performance complessive migliori, poiché riduce al minimo gli errori di classificazione sia in termini di falsi positivi che di falsi negativi. Sebbene l’SVM offre risultati competitivi (in particolare per quanto riguarda il recall) le sue performance risultano inferiori a quelle del Random </w:t>
+      </w:r>
+      <w:proofErr w:type="spellStart"/>
+      <w:r>
+        <w:rPr>
+          <w:sz w:val="28"/>
+          <w:szCs w:val="28"/>
+        </w:rPr>
+        <w:t>Forest</w:t>
+      </w:r>
+      <w:proofErr w:type="spellEnd"/>
+      <w:r>
+        <w:rPr>
+          <w:sz w:val="28"/>
+          <w:szCs w:val="28"/>
+        </w:rPr>
+        <w:t xml:space="preserve">. </w:t>
+      </w:r>
+    </w:p>
+    <w:p>
+      <w:pPr>
+        <w:rPr>
+          <w:sz w:val="28"/>
+          <w:szCs w:val="28"/>
+        </w:rPr>
+      </w:pPr>
+      <w:r>
+        <w:rPr>
+          <w:sz w:val="28"/>
+          <w:szCs w:val="28"/>
+        </w:rPr>
+        <w:t xml:space="preserve">Il </w:t>
+      </w:r>
+      <w:proofErr w:type="spellStart"/>
+      <w:r>
+        <w:rPr>
+          <w:sz w:val="28"/>
+          <w:szCs w:val="28"/>
+        </w:rPr>
+        <w:t>Decision</w:t>
+      </w:r>
+      <w:proofErr w:type="spellEnd"/>
+      <w:r>
+        <w:rPr>
+          <w:sz w:val="28"/>
+          <w:szCs w:val="28"/>
+        </w:rPr>
+        <w:t xml:space="preserve"> Tree, sebbene sia eccellente nel garantire l’assenza di falsi positivi (Precision = 1), mostra evidenti limitazioni nel riconoscimento dei casi positivi ( Recall basso e quindi falsi negativi elevati). </w:t>
+      </w:r>
+    </w:p>
+    <w:p>
+      <w:pPr>
+        <w:rPr>
+          <w:sz w:val="28"/>
+          <w:szCs w:val="28"/>
+        </w:rPr>
+      </w:pPr>
+      <w:r>
+        <w:rPr>
+          <w:sz w:val="28"/>
+          <w:szCs w:val="28"/>
+        </w:rPr>
+        <w:t xml:space="preserve">Infine il modello </w:t>
+      </w:r>
+      <w:proofErr w:type="spellStart"/>
+      <w:r>
+        <w:rPr>
+          <w:sz w:val="28"/>
+          <w:szCs w:val="28"/>
+        </w:rPr>
+        <w:t>Naive</w:t>
+      </w:r>
+      <w:proofErr w:type="spellEnd"/>
+      <w:r>
+        <w:rPr>
+          <w:sz w:val="28"/>
+          <w:szCs w:val="28"/>
+        </w:rPr>
+        <w:t xml:space="preserve"> </w:t>
+      </w:r>
+      <w:proofErr w:type="spellStart"/>
+      <w:r>
+        <w:rPr>
+          <w:sz w:val="28"/>
+          <w:szCs w:val="28"/>
+        </w:rPr>
+        <w:t>Bayes</w:t>
+      </w:r>
+      <w:proofErr w:type="spellEnd"/>
+      <w:r>
+        <w:rPr>
+          <w:sz w:val="28"/>
+          <w:szCs w:val="28"/>
+        </w:rPr>
+        <w:t xml:space="preserve"> presenta una precisione molto elevata, ma come per il </w:t>
+      </w:r>
+      <w:proofErr w:type="spellStart"/>
+      <w:r>
+        <w:rPr>
+          <w:sz w:val="28"/>
+          <w:szCs w:val="28"/>
+        </w:rPr>
+        <w:t>Decision</w:t>
+      </w:r>
+      <w:proofErr w:type="spellEnd"/>
+      <w:r>
+        <w:rPr>
+          <w:sz w:val="28"/>
+          <w:szCs w:val="28"/>
+        </w:rPr>
+        <w:t xml:space="preserve"> Tree il suo basso recall ne compromette l’efficacia globale</w:t>
       </w:r>
     </w:p>
     <w:p>
@@ -3314,20 +3392,23 @@
           <w:szCs w:val="28"/>
         </w:rPr>
       </w:pPr>
-      <w:r>
-        <w:rPr>
-          <w:sz w:val="28"/>
-          <w:szCs w:val="28"/>
-        </w:rPr>
-        <w:t xml:space="preserve"> </w:t>
-      </w:r>
+      <w:proofErr w:type="spellStart"/>
       <w:r>
         <w:rPr>
           <w:rStyle w:val="Enfasigrassetto"/>
           <w:sz w:val="28"/>
           <w:szCs w:val="28"/>
         </w:rPr>
-        <w:t>Decision Tree</w:t>
+        <w:t>Decision</w:t>
+      </w:r>
+      <w:proofErr w:type="spellEnd"/>
+      <w:r>
+        <w:rPr>
+          <w:rStyle w:val="Enfasigrassetto"/>
+          <w:sz w:val="28"/>
+          <w:szCs w:val="28"/>
+        </w:rPr>
+        <w:t xml:space="preserve"> Tree</w:t>
       </w:r>
     </w:p>
     <w:p>
@@ -4041,7 +4122,129 @@
     </w:p>
     <w:p>
       <w:pPr>
-        <w:ind w:left="360"/>
+        <w:rPr>
+          <w:b/>
+          <w:sz w:val="28"/>
+          <w:szCs w:val="28"/>
+        </w:rPr>
+      </w:pPr>
+      <w:proofErr w:type="spellStart"/>
+      <w:r>
+        <w:rPr>
+          <w:b/>
+          <w:sz w:val="28"/>
+          <w:szCs w:val="28"/>
+        </w:rPr>
+        <w:t>Naive</w:t>
+      </w:r>
+      <w:proofErr w:type="spellEnd"/>
+      <w:r>
+        <w:rPr>
+          <w:b/>
+          <w:sz w:val="28"/>
+          <w:szCs w:val="28"/>
+        </w:rPr>
+        <w:t xml:space="preserve"> </w:t>
+      </w:r>
+      <w:proofErr w:type="spellStart"/>
+      <w:r>
+        <w:rPr>
+          <w:b/>
+          <w:sz w:val="28"/>
+          <w:szCs w:val="28"/>
+        </w:rPr>
+        <w:t>Bayes</w:t>
+      </w:r>
+      <w:proofErr w:type="spellEnd"/>
+    </w:p>
+    <w:p>
+      <w:pPr>
+        <w:rPr>
+          <w:bCs/>
+          <w:sz w:val="28"/>
+          <w:szCs w:val="28"/>
+        </w:rPr>
+      </w:pPr>
+      <w:r>
+        <w:rPr>
+          <w:bCs/>
+          <w:sz w:val="28"/>
+          <w:szCs w:val="28"/>
+        </w:rPr>
+        <w:t>Di seguito la curva ROC:</w:t>
+      </w:r>
+    </w:p>
+    <w:p>
+      <w:pPr>
+        <w:rPr>
+          <w:bCs/>
+          <w:sz w:val="28"/>
+          <w:szCs w:val="28"/>
+        </w:rPr>
+      </w:pPr>
+      <w:r>
+        <w:rPr>
+          <w:bCs/>
+          <w:sz w:val="28"/>
+          <w:szCs w:val="28"/>
+        </w:rPr>
+        <w:lastRenderedPageBreak/>
+        <w:drawing>
+          <wp:inline distT="0" distB="0" distL="0" distR="0" wp14:anchorId="5C266C4C" wp14:editId="59902F0D">
+            <wp:extent cx="6096000" cy="4572000"/>
+            <wp:effectExtent l="0" t="0" r="0" b="0"/>
+            <wp:docPr id="1730140395" name="Immagine 1" descr="Immagine che contiene testo, linea, Diagramma, diagramma&#10;&#10;Il contenuto generato dall'IA potrebbe non essere corretto."/>
+            <wp:cNvGraphicFramePr>
+              <a:graphicFrameLocks xmlns:a="http://schemas.openxmlformats.org/drawingml/2006/main" noChangeAspect="1"/>
+            </wp:cNvGraphicFramePr>
+            <a:graphic xmlns:a="http://schemas.openxmlformats.org/drawingml/2006/main">
+              <a:graphicData uri="http://schemas.openxmlformats.org/drawingml/2006/picture">
+                <pic:pic xmlns:pic="http://schemas.openxmlformats.org/drawingml/2006/picture">
+                  <pic:nvPicPr>
+                    <pic:cNvPr id="1730140395" name="Immagine 1" descr="Immagine che contiene testo, linea, Diagramma, diagramma&#10;&#10;Il contenuto generato dall'IA potrebbe non essere corretto."/>
+                    <pic:cNvPicPr/>
+                  </pic:nvPicPr>
+                  <pic:blipFill>
+                    <a:blip r:embed="rId24"/>
+                    <a:stretch>
+                      <a:fillRect/>
+                    </a:stretch>
+                  </pic:blipFill>
+                  <pic:spPr>
+                    <a:xfrm>
+                      <a:off x="0" y="0"/>
+                      <a:ext cx="6096000" cy="4572000"/>
+                    </a:xfrm>
+                    <a:prstGeom prst="rect">
+                      <a:avLst/>
+                    </a:prstGeom>
+                  </pic:spPr>
+                </pic:pic>
+              </a:graphicData>
+            </a:graphic>
+          </wp:inline>
+        </w:drawing>
+      </w:r>
+    </w:p>
+    <w:p>
+      <w:pPr>
+        <w:rPr>
+          <w:bCs/>
+          <w:sz w:val="28"/>
+          <w:szCs w:val="28"/>
+        </w:rPr>
+      </w:pPr>
+      <w:r>
+        <w:rPr>
+          <w:bCs/>
+          <w:sz w:val="28"/>
+          <w:szCs w:val="28"/>
+        </w:rPr>
+        <w:t>Di seguito la curva di apprendimento:</w:t>
+      </w:r>
+    </w:p>
+    <w:p>
+      <w:pPr>
         <w:rPr>
           <w:rStyle w:val="Enfasigrassetto"/>
           <w:b w:val="0"/>
@@ -4050,6 +4253,51 @@
           <w:szCs w:val="28"/>
         </w:rPr>
       </w:pPr>
+      <w:r>
+        <w:rPr>
+          <w:rStyle w:val="Enfasigrassetto"/>
+          <w:b w:val="0"/>
+          <w:bCs w:val="0"/>
+          <w:sz w:val="28"/>
+          <w:szCs w:val="28"/>
+        </w:rPr>
+        <w:lastRenderedPageBreak/>
+        <w:drawing>
+          <wp:inline distT="0" distB="0" distL="0" distR="0" wp14:anchorId="069FD8A5" wp14:editId="65297C8A">
+            <wp:extent cx="6096000" cy="4572000"/>
+            <wp:effectExtent l="0" t="0" r="0" b="0"/>
+            <wp:docPr id="2110066833" name="Immagine 1" descr="Immagine che contiene testo, schermata, diagramma, Diagramma&#10;&#10;Il contenuto generato dall'IA potrebbe non essere corretto."/>
+            <wp:cNvGraphicFramePr>
+              <a:graphicFrameLocks xmlns:a="http://schemas.openxmlformats.org/drawingml/2006/main" noChangeAspect="1"/>
+            </wp:cNvGraphicFramePr>
+            <a:graphic xmlns:a="http://schemas.openxmlformats.org/drawingml/2006/main">
+              <a:graphicData uri="http://schemas.openxmlformats.org/drawingml/2006/picture">
+                <pic:pic xmlns:pic="http://schemas.openxmlformats.org/drawingml/2006/picture">
+                  <pic:nvPicPr>
+                    <pic:cNvPr id="2110066833" name="Immagine 1" descr="Immagine che contiene testo, schermata, diagramma, Diagramma&#10;&#10;Il contenuto generato dall'IA potrebbe non essere corretto."/>
+                    <pic:cNvPicPr/>
+                  </pic:nvPicPr>
+                  <pic:blipFill>
+                    <a:blip r:embed="rId25"/>
+                    <a:stretch>
+                      <a:fillRect/>
+                    </a:stretch>
+                  </pic:blipFill>
+                  <pic:spPr>
+                    <a:xfrm>
+                      <a:off x="0" y="0"/>
+                      <a:ext cx="6096000" cy="4572000"/>
+                    </a:xfrm>
+                    <a:prstGeom prst="rect">
+                      <a:avLst/>
+                    </a:prstGeom>
+                  </pic:spPr>
+                </pic:pic>
+              </a:graphicData>
+            </a:graphic>
+          </wp:inline>
+        </w:drawing>
+      </w:r>
     </w:p>
     <w:p>
       <w:pPr>
@@ -4122,7 +4370,7 @@
                     </pic:cNvPicPr>
                   </pic:nvPicPr>
                   <pic:blipFill>
-                    <a:blip r:embed="rId24">
+                    <a:blip r:embed="rId26">
                       <a:extLst>
                         <a:ext uri="{28A0092B-C50C-407E-A947-70E740481C1C}">
                           <a14:useLocalDpi xmlns:a14="http://schemas.microsoft.com/office/drawing/2010/main" val="0"/>
@@ -4256,7 +4504,7 @@
                     </pic:cNvPicPr>
                   </pic:nvPicPr>
                   <pic:blipFill>
-                    <a:blip r:embed="rId25">
+                    <a:blip r:embed="rId27">
                       <a:extLst>
                         <a:ext uri="{28A0092B-C50C-407E-A947-70E740481C1C}">
                           <a14:useLocalDpi xmlns:a14="http://schemas.microsoft.com/office/drawing/2010/main" val="0"/>
@@ -4365,21 +4613,6 @@
     <w:p>
       <w:pPr>
         <w:rPr>
-          <w:sz w:val="28"/>
-          <w:szCs w:val="28"/>
-        </w:rPr>
-      </w:pPr>
-      <w:r>
-        <w:rPr>
-          <w:sz w:val="28"/>
-          <w:szCs w:val="28"/>
-        </w:rPr>
-        <w:t>Come già detto in precedenza, il modello SVM offre quindi le migliori prestazioni tra tutti i modelli valutati, e può essere usato come modello di riferimento, data la sua alta performance.</w:t>
-      </w:r>
-    </w:p>
-    <w:p>
-      <w:pPr>
-        <w:rPr>
           <w:rStyle w:val="Enfasigrassetto"/>
           <w:b w:val="0"/>
           <w:bCs w:val="0"/>
@@ -4422,6 +4655,16 @@
     <w:p>
       <w:pPr>
         <w:pStyle w:val="Sottotitolo"/>
+      </w:pPr>
+    </w:p>
+    <w:p>
+      <w:pPr>
+        <w:pStyle w:val="Sottotitolo"/>
+      </w:pPr>
+    </w:p>
+    <w:p>
+      <w:pPr>
+        <w:pStyle w:val="Sottotitolo"/>
         <w:rPr>
           <w:sz w:val="36"/>
           <w:szCs w:val="36"/>
@@ -4429,7 +4672,13 @@
       </w:pPr>
       <w:r>
         <w:lastRenderedPageBreak/>
-        <w:t>Analisi della varianza e deviazione standard degli errori</w:t>
+        <w:t>A</w:t>
+      </w:r>
+      <w:r>
+        <w:t>nalisi</w:t>
+      </w:r>
+      <w:r>
+        <w:t xml:space="preserve"> della varianza e deviazione standard degli errori</w:t>
       </w:r>
     </w:p>
     <w:p>
@@ -4475,10 +4724,10 @@
           <w:szCs w:val="28"/>
         </w:rPr>
         <w:drawing>
-          <wp:inline distT="0" distB="0" distL="0" distR="0" wp14:anchorId="53E63B91" wp14:editId="6E46863C">
-            <wp:extent cx="6120130" cy="1003783"/>
-            <wp:effectExtent l="0" t="0" r="0" b="6350"/>
-            <wp:docPr id="1351207061" name="Immagine 1" descr="Immagine che contiene testo, Carattere, schermata&#10;&#10;Descrizione generata automaticamente"/>
+          <wp:inline distT="0" distB="0" distL="0" distR="0" wp14:anchorId="781FD70F" wp14:editId="0C0FC8A5">
+            <wp:extent cx="5866409" cy="1272540"/>
+            <wp:effectExtent l="0" t="0" r="1270" b="3810"/>
+            <wp:docPr id="432076561" name="Immagine 1" descr="Immagine che contiene testo, Carattere, schermata&#10;&#10;Il contenuto generato dall'IA potrebbe non essere corretto."/>
             <wp:cNvGraphicFramePr>
               <a:graphicFrameLocks xmlns:a="http://schemas.openxmlformats.org/drawingml/2006/main" noChangeAspect="1"/>
             </wp:cNvGraphicFramePr>
@@ -4486,212 +4735,7 @@
               <a:graphicData uri="http://schemas.openxmlformats.org/drawingml/2006/picture">
                 <pic:pic xmlns:pic="http://schemas.openxmlformats.org/drawingml/2006/picture">
                   <pic:nvPicPr>
-                    <pic:cNvPr id="1351207061" name="Immagine 1" descr="Immagine che contiene testo, Carattere, schermata&#10;&#10;Descrizione generata automaticamente"/>
-                    <pic:cNvPicPr/>
-                  </pic:nvPicPr>
-                  <pic:blipFill>
-                    <a:blip r:embed="rId26"/>
-                    <a:stretch>
-                      <a:fillRect/>
-                    </a:stretch>
-                  </pic:blipFill>
-                  <pic:spPr>
-                    <a:xfrm>
-                      <a:off x="0" y="0"/>
-                      <a:ext cx="6120130" cy="1003783"/>
-                    </a:xfrm>
-                    <a:prstGeom prst="rect">
-                      <a:avLst/>
-                    </a:prstGeom>
-                  </pic:spPr>
-                </pic:pic>
-              </a:graphicData>
-            </a:graphic>
-          </wp:inline>
-        </w:drawing>
-      </w:r>
-    </w:p>
-    <w:p>
-      <w:pPr>
-        <w:rPr>
-          <w:sz w:val="28"/>
-          <w:szCs w:val="28"/>
-        </w:rPr>
-      </w:pPr>
-      <w:r>
-        <w:rPr>
-          <w:sz w:val="28"/>
-          <w:szCs w:val="28"/>
-        </w:rPr>
-        <w:t xml:space="preserve">La bassa varianza del train error indica che l’errore </w:t>
-      </w:r>
-      <w:r>
-        <w:rPr>
-          <w:sz w:val="28"/>
-          <w:szCs w:val="28"/>
-        </w:rPr>
-        <w:t>è</w:t>
-      </w:r>
-      <w:r>
-        <w:rPr>
-          <w:sz w:val="28"/>
-          <w:szCs w:val="28"/>
-        </w:rPr>
-        <w:t xml:space="preserve"> molto stabile su diverse dimensioni del training set, visto che la varianza e deviazione standard sono nulle per il test error il modello produce risultati completamente stabili sul set di test, ma come detto in precedenza adattandosi facilmente ai dati potrebbe non catturare pattern complessi</w:t>
-      </w:r>
-    </w:p>
-    <w:p>
-      <w:pPr>
-        <w:rPr>
-          <w:sz w:val="28"/>
-          <w:szCs w:val="28"/>
-        </w:rPr>
-      </w:pPr>
-      <w:r>
-        <w:rPr>
-          <w:sz w:val="28"/>
-          <w:szCs w:val="28"/>
-        </w:rPr>
-        <w:drawing>
-          <wp:inline distT="0" distB="0" distL="0" distR="0" wp14:anchorId="574D33A3" wp14:editId="7E6CC3E0">
-            <wp:extent cx="6249625" cy="977726"/>
-            <wp:effectExtent l="0" t="0" r="0" b="1905"/>
-            <wp:docPr id="105263387" name="Immagine 1" descr="Immagine che contiene testo, Carattere, schermata&#10;&#10;Descrizione generata automaticamente"/>
-            <wp:cNvGraphicFramePr>
-              <a:graphicFrameLocks xmlns:a="http://schemas.openxmlformats.org/drawingml/2006/main" noChangeAspect="1"/>
-            </wp:cNvGraphicFramePr>
-            <a:graphic xmlns:a="http://schemas.openxmlformats.org/drawingml/2006/main">
-              <a:graphicData uri="http://schemas.openxmlformats.org/drawingml/2006/picture">
-                <pic:pic xmlns:pic="http://schemas.openxmlformats.org/drawingml/2006/picture">
-                  <pic:nvPicPr>
-                    <pic:cNvPr id="105263387" name="Immagine 1" descr="Immagine che contiene testo, Carattere, schermata&#10;&#10;Descrizione generata automaticamente"/>
-                    <pic:cNvPicPr/>
-                  </pic:nvPicPr>
-                  <pic:blipFill>
-                    <a:blip r:embed="rId27"/>
-                    <a:stretch>
-                      <a:fillRect/>
-                    </a:stretch>
-                  </pic:blipFill>
-                  <pic:spPr>
-                    <a:xfrm>
-                      <a:off x="0" y="0"/>
-                      <a:ext cx="6249625" cy="977726"/>
-                    </a:xfrm>
-                    <a:prstGeom prst="rect">
-                      <a:avLst/>
-                    </a:prstGeom>
-                  </pic:spPr>
-                </pic:pic>
-              </a:graphicData>
-            </a:graphic>
-          </wp:inline>
-        </w:drawing>
-      </w:r>
-    </w:p>
-    <w:p>
-      <w:pPr>
-        <w:rPr>
-          <w:sz w:val="28"/>
-          <w:szCs w:val="28"/>
-        </w:rPr>
-      </w:pPr>
-      <w:r>
-        <w:rPr>
-          <w:sz w:val="28"/>
-          <w:szCs w:val="28"/>
-        </w:rPr>
-        <w:t>La varianza e la deviazione standard sono le più alte tra i modelli, ciò suggerisce che il Random</w:t>
-      </w:r>
-      <w:r>
-        <w:rPr>
-          <w:sz w:val="28"/>
-          <w:szCs w:val="28"/>
-        </w:rPr>
-        <w:t xml:space="preserve"> Forest</w:t>
-      </w:r>
-      <w:r>
-        <w:rPr>
-          <w:sz w:val="28"/>
-          <w:szCs w:val="28"/>
-        </w:rPr>
-        <w:t xml:space="preserve"> </w:t>
-      </w:r>
-      <w:r>
-        <w:rPr>
-          <w:sz w:val="28"/>
-          <w:szCs w:val="28"/>
-        </w:rPr>
-        <w:t>è</w:t>
-      </w:r>
-      <w:r>
-        <w:rPr>
-          <w:sz w:val="28"/>
-          <w:szCs w:val="28"/>
-        </w:rPr>
-        <w:t xml:space="preserve"> più sensibile alla variabilità dei dati</w:t>
-      </w:r>
-      <w:r>
-        <w:rPr>
-          <w:sz w:val="28"/>
-          <w:szCs w:val="28"/>
-        </w:rPr>
-        <w:t xml:space="preserve"> di training, il che </w:t>
-      </w:r>
-      <w:r>
-        <w:rPr>
-          <w:sz w:val="28"/>
-          <w:szCs w:val="28"/>
-        </w:rPr>
-        <w:t>può</w:t>
-      </w:r>
-      <w:r>
-        <w:rPr>
-          <w:sz w:val="28"/>
-          <w:szCs w:val="28"/>
-        </w:rPr>
-        <w:t xml:space="preserve"> essere un segnale di maggiore </w:t>
-      </w:r>
-      <w:r>
-        <w:rPr>
-          <w:sz w:val="28"/>
-          <w:szCs w:val="28"/>
-        </w:rPr>
-        <w:t>flessibilità</w:t>
-      </w:r>
-      <w:r>
-        <w:rPr>
-          <w:sz w:val="28"/>
-          <w:szCs w:val="28"/>
-        </w:rPr>
-        <w:t xml:space="preserve"> ma anche di potenziale overfitting.</w:t>
-      </w:r>
-    </w:p>
-    <w:p>
-      <w:pPr>
-        <w:rPr>
-          <w:sz w:val="28"/>
-          <w:szCs w:val="28"/>
-        </w:rPr>
-      </w:pPr>
-      <w:r>
-        <w:rPr>
-          <w:sz w:val="28"/>
-          <w:szCs w:val="28"/>
-        </w:rPr>
-        <w:drawing>
-          <wp:inline distT="0" distB="0" distL="0" distR="0" wp14:anchorId="5499259B" wp14:editId="43A72615">
-            <wp:extent cx="6143092" cy="1225954"/>
-            <wp:effectExtent l="0" t="0" r="0" b="1270"/>
-            <wp:docPr id="1633468346" name="Immagine 1" descr="Immagine che contiene testo, Carattere, schermata, tipografia&#10;&#10;Descrizione generata automaticamente"/>
-            <wp:cNvGraphicFramePr>
-              <a:graphicFrameLocks xmlns:a="http://schemas.openxmlformats.org/drawingml/2006/main" noChangeAspect="1"/>
-            </wp:cNvGraphicFramePr>
-            <a:graphic xmlns:a="http://schemas.openxmlformats.org/drawingml/2006/main">
-              <a:graphicData uri="http://schemas.openxmlformats.org/drawingml/2006/picture">
-                <pic:pic xmlns:pic="http://schemas.openxmlformats.org/drawingml/2006/picture">
-                  <pic:nvPicPr>
-                    <pic:cNvPr id="1633468346" name="Immagine 1" descr="Immagine che contiene testo, Carattere, schermata, tipografia&#10;&#10;Descrizione generata automaticamente"/>
+                    <pic:cNvPr id="432076561" name="Immagine 1" descr="Immagine che contiene testo, Carattere, schermata&#10;&#10;Il contenuto generato dall'IA potrebbe non essere corretto."/>
                     <pic:cNvPicPr/>
                   </pic:nvPicPr>
                   <pic:blipFill>
@@ -4703,7 +4747,7 @@
                   <pic:spPr>
                     <a:xfrm>
                       <a:off x="0" y="0"/>
-                      <a:ext cx="6143092" cy="1225954"/>
+                      <a:ext cx="5875478" cy="1274507"/>
                     </a:xfrm>
                     <a:prstGeom prst="rect">
                       <a:avLst/>
@@ -4728,7 +4772,7 @@
           <w:sz w:val="28"/>
           <w:szCs w:val="28"/>
         </w:rPr>
-        <w:t xml:space="preserve">Nel SVM la differenza tra Train Error e Test Error </w:t>
+        <w:t xml:space="preserve">La bassa varianza del train error indica che l’errore </w:t>
       </w:r>
       <w:r>
         <w:rPr>
@@ -4742,22 +4786,692 @@
           <w:sz w:val="28"/>
           <w:szCs w:val="28"/>
         </w:rPr>
-        <w:t xml:space="preserve"> minima dimostrando che il modello non soffre di overfitting</w:t>
-      </w:r>
-      <w:r>
-        <w:rPr>
-          <w:sz w:val="28"/>
-          <w:szCs w:val="28"/>
-        </w:rPr>
-        <w:t xml:space="preserve"> e avendo varianza e devianza leggermente piu </w:t>
-      </w:r>
+        <w:t xml:space="preserve"> molto stabile su diverse dimensioni del training set, visto che la varianza e deviazione standard sono nulle per il test error il modello produce risultati completamente stabili sul set di test, ma come detto in precedenza adattandosi facilmente ai dati potrebbe non catturare pattern complessi</w:t>
+      </w:r>
+    </w:p>
+    <w:p>
+      <w:pPr>
+        <w:rPr>
+          <w:sz w:val="28"/>
+          <w:szCs w:val="28"/>
+        </w:rPr>
+      </w:pPr>
+      <w:r>
+        <w:rPr>
+          <w:sz w:val="28"/>
+          <w:szCs w:val="28"/>
+        </w:rPr>
+        <w:drawing>
+          <wp:inline distT="0" distB="0" distL="0" distR="0" wp14:anchorId="5F8772FA" wp14:editId="08A91BAE">
+            <wp:extent cx="6225868" cy="1272540"/>
+            <wp:effectExtent l="0" t="0" r="3810" b="3810"/>
+            <wp:docPr id="2112290195" name="Immagine 1" descr="Immagine che contiene testo, Carattere, schermata&#10;&#10;Il contenuto generato dall'IA potrebbe non essere corretto."/>
+            <wp:cNvGraphicFramePr>
+              <a:graphicFrameLocks xmlns:a="http://schemas.openxmlformats.org/drawingml/2006/main" noChangeAspect="1"/>
+            </wp:cNvGraphicFramePr>
+            <a:graphic xmlns:a="http://schemas.openxmlformats.org/drawingml/2006/main">
+              <a:graphicData uri="http://schemas.openxmlformats.org/drawingml/2006/picture">
+                <pic:pic xmlns:pic="http://schemas.openxmlformats.org/drawingml/2006/picture">
+                  <pic:nvPicPr>
+                    <pic:cNvPr id="2112290195" name="Immagine 1" descr="Immagine che contiene testo, Carattere, schermata&#10;&#10;Il contenuto generato dall'IA potrebbe non essere corretto."/>
+                    <pic:cNvPicPr/>
+                  </pic:nvPicPr>
+                  <pic:blipFill>
+                    <a:blip r:embed="rId29"/>
+                    <a:stretch>
+                      <a:fillRect/>
+                    </a:stretch>
+                  </pic:blipFill>
+                  <pic:spPr>
+                    <a:xfrm>
+                      <a:off x="0" y="0"/>
+                      <a:ext cx="6240104" cy="1275450"/>
+                    </a:xfrm>
+                    <a:prstGeom prst="rect">
+                      <a:avLst/>
+                    </a:prstGeom>
+                  </pic:spPr>
+                </pic:pic>
+              </a:graphicData>
+            </a:graphic>
+          </wp:inline>
+        </w:drawing>
+      </w:r>
+    </w:p>
+    <w:p>
+      <w:pPr>
+        <w:rPr>
+          <w:sz w:val="28"/>
+          <w:szCs w:val="28"/>
+        </w:rPr>
+      </w:pPr>
+      <w:r>
+        <w:rPr>
+          <w:sz w:val="28"/>
+          <w:szCs w:val="28"/>
+        </w:rPr>
+        <w:t>La varianza e la deviazione standard sono le più alte tra i modelli, ciò suggerisce che il Random</w:t>
+      </w:r>
+      <w:r>
+        <w:rPr>
+          <w:sz w:val="28"/>
+          <w:szCs w:val="28"/>
+        </w:rPr>
+        <w:t xml:space="preserve"> Forest</w:t>
+      </w:r>
+      <w:r>
+        <w:rPr>
+          <w:sz w:val="28"/>
+          <w:szCs w:val="28"/>
+        </w:rPr>
+        <w:t xml:space="preserve"> </w:t>
+      </w:r>
+      <w:r>
+        <w:rPr>
+          <w:sz w:val="28"/>
+          <w:szCs w:val="28"/>
+        </w:rPr>
+        <w:t>è</w:t>
+      </w:r>
+      <w:r>
+        <w:rPr>
+          <w:sz w:val="28"/>
+          <w:szCs w:val="28"/>
+        </w:rPr>
+        <w:t xml:space="preserve"> più sensibile alla variabilità dei dati</w:t>
+      </w:r>
+      <w:r>
+        <w:rPr>
+          <w:sz w:val="28"/>
+          <w:szCs w:val="28"/>
+        </w:rPr>
+        <w:t xml:space="preserve"> di training, il che </w:t>
+      </w:r>
+      <w:r>
+        <w:rPr>
+          <w:sz w:val="28"/>
+          <w:szCs w:val="28"/>
+        </w:rPr>
+        <w:t>può</w:t>
+      </w:r>
+      <w:r>
+        <w:rPr>
+          <w:sz w:val="28"/>
+          <w:szCs w:val="28"/>
+        </w:rPr>
+        <w:t xml:space="preserve"> essere un segnale di maggiore </w:t>
+      </w:r>
+      <w:r>
+        <w:rPr>
+          <w:sz w:val="28"/>
+          <w:szCs w:val="28"/>
+        </w:rPr>
+        <w:t>flessibilità</w:t>
+      </w:r>
+      <w:r>
+        <w:rPr>
+          <w:sz w:val="28"/>
+          <w:szCs w:val="28"/>
+        </w:rPr>
+        <w:t xml:space="preserve"> ma anche di potenziale overfitting.</w:t>
+      </w:r>
+    </w:p>
+    <w:p>
+      <w:pPr>
+        <w:rPr>
+          <w:sz w:val="28"/>
+          <w:szCs w:val="28"/>
+        </w:rPr>
+      </w:pPr>
       <w:r>
         <w:rPr>
           <w:sz w:val="28"/>
           <w:szCs w:val="28"/>
         </w:rPr>
         <w:lastRenderedPageBreak/>
-        <w:t xml:space="preserve">alte rispetto al Decision Tree ma ancora basse indica che il modello SVM </w:t>
+        <w:drawing>
+          <wp:inline distT="0" distB="0" distL="0" distR="0" wp14:anchorId="145C94CC" wp14:editId="1D24C2AF">
+            <wp:extent cx="6389445" cy="1729740"/>
+            <wp:effectExtent l="0" t="0" r="0" b="3810"/>
+            <wp:docPr id="1154858118" name="Immagine 1" descr="Immagine che contiene testo, Carattere, schermata, tipografia&#10;&#10;Il contenuto generato dall'IA potrebbe non essere corretto."/>
+            <wp:cNvGraphicFramePr>
+              <a:graphicFrameLocks xmlns:a="http://schemas.openxmlformats.org/drawingml/2006/main" noChangeAspect="1"/>
+            </wp:cNvGraphicFramePr>
+            <a:graphic xmlns:a="http://schemas.openxmlformats.org/drawingml/2006/main">
+              <a:graphicData uri="http://schemas.openxmlformats.org/drawingml/2006/picture">
+                <pic:pic xmlns:pic="http://schemas.openxmlformats.org/drawingml/2006/picture">
+                  <pic:nvPicPr>
+                    <pic:cNvPr id="1154858118" name="Immagine 1" descr="Immagine che contiene testo, Carattere, schermata, tipografia&#10;&#10;Il contenuto generato dall'IA potrebbe non essere corretto."/>
+                    <pic:cNvPicPr/>
+                  </pic:nvPicPr>
+                  <pic:blipFill>
+                    <a:blip r:embed="rId30"/>
+                    <a:stretch>
+                      <a:fillRect/>
+                    </a:stretch>
+                  </pic:blipFill>
+                  <pic:spPr>
+                    <a:xfrm>
+                      <a:off x="0" y="0"/>
+                      <a:ext cx="6397430" cy="1731902"/>
+                    </a:xfrm>
+                    <a:prstGeom prst="rect">
+                      <a:avLst/>
+                    </a:prstGeom>
+                  </pic:spPr>
+                </pic:pic>
+              </a:graphicData>
+            </a:graphic>
+          </wp:inline>
+        </w:drawing>
+      </w:r>
+    </w:p>
+    <w:p>
+      <w:pPr>
+        <w:rPr>
+          <w:sz w:val="28"/>
+          <w:szCs w:val="28"/>
+        </w:rPr>
+      </w:pPr>
+      <w:r>
+        <w:rPr>
+          <w:sz w:val="28"/>
+          <w:szCs w:val="28"/>
+        </w:rPr>
+        <w:drawing>
+          <wp:inline distT="0" distB="0" distL="0" distR="0" wp14:anchorId="5D06B831" wp14:editId="01472D0C">
+            <wp:extent cx="6338037" cy="1577340"/>
+            <wp:effectExtent l="0" t="0" r="5715" b="3810"/>
+            <wp:docPr id="210640589" name="Immagine 1" descr="Immagine che contiene testo, Carattere, schermata&#10;&#10;Il contenuto generato dall'IA potrebbe non essere corretto."/>
+            <wp:cNvGraphicFramePr>
+              <a:graphicFrameLocks xmlns:a="http://schemas.openxmlformats.org/drawingml/2006/main" noChangeAspect="1"/>
+            </wp:cNvGraphicFramePr>
+            <a:graphic xmlns:a="http://schemas.openxmlformats.org/drawingml/2006/main">
+              <a:graphicData uri="http://schemas.openxmlformats.org/drawingml/2006/picture">
+                <pic:pic xmlns:pic="http://schemas.openxmlformats.org/drawingml/2006/picture">
+                  <pic:nvPicPr>
+                    <pic:cNvPr id="210640589" name="Immagine 1" descr="Immagine che contiene testo, Carattere, schermata&#10;&#10;Il contenuto generato dall'IA potrebbe non essere corretto."/>
+                    <pic:cNvPicPr/>
+                  </pic:nvPicPr>
+                  <pic:blipFill>
+                    <a:blip r:embed="rId31"/>
+                    <a:stretch>
+                      <a:fillRect/>
+                    </a:stretch>
+                  </pic:blipFill>
+                  <pic:spPr>
+                    <a:xfrm>
+                      <a:off x="0" y="0"/>
+                      <a:ext cx="6348733" cy="1580002"/>
+                    </a:xfrm>
+                    <a:prstGeom prst="rect">
+                      <a:avLst/>
+                    </a:prstGeom>
+                  </pic:spPr>
+                </pic:pic>
+              </a:graphicData>
+            </a:graphic>
+          </wp:inline>
+        </w:drawing>
+      </w:r>
+    </w:p>
+    <w:p>
+      <w:pPr>
+        <w:rPr>
+          <w:sz w:val="28"/>
+          <w:szCs w:val="28"/>
+        </w:rPr>
+      </w:pPr>
+    </w:p>
+    <w:p>
+      <w:pPr>
+        <w:rPr>
+          <w:sz w:val="28"/>
+          <w:szCs w:val="28"/>
+        </w:rPr>
+      </w:pPr>
+    </w:p>
+    <w:p>
+      <w:pPr>
+        <w:rPr>
+          <w:sz w:val="28"/>
+          <w:szCs w:val="28"/>
+        </w:rPr>
+      </w:pPr>
+    </w:p>
+    <w:p>
+      <w:pPr>
+        <w:rPr>
+          <w:sz w:val="28"/>
+          <w:szCs w:val="28"/>
+        </w:rPr>
+      </w:pPr>
+    </w:p>
+    <w:p>
+      <w:pPr>
+        <w:rPr>
+          <w:sz w:val="28"/>
+          <w:szCs w:val="28"/>
+        </w:rPr>
+      </w:pPr>
+    </w:p>
+    <w:p>
+      <w:pPr>
+        <w:rPr>
+          <w:sz w:val="28"/>
+          <w:szCs w:val="28"/>
+        </w:rPr>
+      </w:pPr>
+    </w:p>
+    <w:p>
+      <w:pPr>
+        <w:rPr>
+          <w:sz w:val="28"/>
+          <w:szCs w:val="28"/>
+        </w:rPr>
+      </w:pPr>
+    </w:p>
+    <w:p>
+      <w:pPr>
+        <w:rPr>
+          <w:sz w:val="28"/>
+          <w:szCs w:val="28"/>
+        </w:rPr>
+      </w:pPr>
+    </w:p>
+    <w:p>
+      <w:pPr>
+        <w:rPr>
+          <w:sz w:val="28"/>
+          <w:szCs w:val="28"/>
+        </w:rPr>
+      </w:pPr>
+    </w:p>
+    <w:p>
+      <w:pPr>
+        <w:rPr>
+          <w:sz w:val="28"/>
+          <w:szCs w:val="28"/>
+        </w:rPr>
+      </w:pPr>
+    </w:p>
+    <w:p>
+      <w:pPr>
+        <w:rPr>
+          <w:sz w:val="28"/>
+          <w:szCs w:val="28"/>
+        </w:rPr>
+      </w:pPr>
+    </w:p>
+    <w:p>
+      <w:pPr>
+        <w:rPr>
+          <w:sz w:val="28"/>
+          <w:szCs w:val="28"/>
+        </w:rPr>
+      </w:pPr>
+    </w:p>
+    <w:p>
+      <w:pPr>
+        <w:rPr>
+          <w:sz w:val="28"/>
+          <w:szCs w:val="28"/>
+        </w:rPr>
+      </w:pPr>
+    </w:p>
+    <w:p>
+      <w:pPr>
+        <w:rPr>
+          <w:sz w:val="28"/>
+          <w:szCs w:val="28"/>
+        </w:rPr>
+      </w:pPr>
+    </w:p>
+    <w:p>
+      <w:pPr>
+        <w:rPr>
+          <w:sz w:val="28"/>
+          <w:szCs w:val="28"/>
+        </w:rPr>
+      </w:pPr>
+    </w:p>
+    <w:p>
+      <w:pPr>
+        <w:rPr>
+          <w:sz w:val="28"/>
+          <w:szCs w:val="28"/>
+        </w:rPr>
+      </w:pPr>
+    </w:p>
+    <w:p>
+      <w:pPr>
+        <w:rPr>
+          <w:sz w:val="28"/>
+          <w:szCs w:val="28"/>
+        </w:rPr>
+      </w:pPr>
+    </w:p>
+    <w:p>
+      <w:pPr>
+        <w:rPr>
+          <w:sz w:val="28"/>
+          <w:szCs w:val="28"/>
+          <w:u w:val="single"/>
+        </w:rPr>
+      </w:pPr>
+    </w:p>
+    <w:p>
+      <w:pPr>
+        <w:rPr>
+          <w:sz w:val="28"/>
+          <w:szCs w:val="28"/>
+        </w:rPr>
+      </w:pPr>
+    </w:p>
+    <w:p>
+      <w:pPr>
+        <w:rPr>
+          <w:sz w:val="28"/>
+          <w:szCs w:val="28"/>
+        </w:rPr>
+      </w:pPr>
+    </w:p>
+    <w:p>
+      <w:pPr>
+        <w:rPr>
+          <w:sz w:val="28"/>
+          <w:szCs w:val="28"/>
+        </w:rPr>
+      </w:pPr>
+    </w:p>
+    <w:p>
+      <w:pPr>
+        <w:rPr>
+          <w:sz w:val="28"/>
+          <w:szCs w:val="28"/>
+        </w:rPr>
+      </w:pPr>
+    </w:p>
+    <w:p>
+      <w:pPr>
+        <w:pStyle w:val="Sottotitolo"/>
+        <w:rPr>
+          <w:sz w:val="36"/>
+          <w:szCs w:val="36"/>
+          <w:u w:val="single"/>
+        </w:rPr>
+      </w:pPr>
+      <w:r>
+        <w:rPr>
+          <w:sz w:val="36"/>
+          <w:szCs w:val="36"/>
+        </w:rPr>
+        <w:t>Tes</w:t>
+      </w:r>
+      <w:r>
+        <w:rPr>
+          <w:sz w:val="36"/>
+          <w:szCs w:val="36"/>
+        </w:rPr>
+        <w:t>t su dati specifici</w:t>
+      </w:r>
+    </w:p>
+    <w:p>
+      <w:pPr>
+        <w:rPr>
+          <w:sz w:val="28"/>
+          <w:szCs w:val="28"/>
+        </w:rPr>
+      </w:pPr>
+      <w:r>
+        <w:rPr>
+          <w:sz w:val="28"/>
+          <w:szCs w:val="28"/>
+        </w:rPr>
+        <w:t xml:space="preserve">Infine, ho </w:t>
+      </w:r>
+      <w:r>
+        <w:rPr>
+          <w:sz w:val="28"/>
+          <w:szCs w:val="28"/>
+        </w:rPr>
+        <w:t>d</w:t>
+      </w:r>
+      <w:r>
+        <w:rPr>
+          <w:sz w:val="28"/>
+          <w:szCs w:val="28"/>
+        </w:rPr>
+        <w:t>eciso di utilizzare il modello per fare previsioni su un set di dati specifico, rappresentante due tipi di funghi: uno commestibile e uno velenoso</w:t>
+      </w:r>
+      <w:r>
+        <w:rPr>
+          <w:sz w:val="28"/>
+          <w:szCs w:val="28"/>
+        </w:rPr>
+        <w:t>;</w:t>
+      </w:r>
+    </w:p>
+    <w:p>
+      <w:pPr>
+        <w:rPr>
+          <w:sz w:val="28"/>
+          <w:szCs w:val="28"/>
+        </w:rPr>
+      </w:pPr>
+      <w:r>
+        <w:rPr>
+          <w:sz w:val="28"/>
+          <w:szCs w:val="28"/>
+        </w:rPr>
+        <w:t>per osservare come ogni modello classifica nuovi dati sulle basi delle caratteristiche fornite</w:t>
+      </w:r>
+    </w:p>
+    <w:p>
+      <w:pPr>
+        <w:rPr>
+          <w:sz w:val="28"/>
+          <w:szCs w:val="28"/>
+        </w:rPr>
+      </w:pPr>
+      <w:r>
+        <w:rPr>
+          <w:sz w:val="28"/>
+          <w:szCs w:val="28"/>
+        </w:rPr>
+        <w:drawing>
+          <wp:inline distT="0" distB="0" distL="0" distR="0" wp14:anchorId="2D36B0C5" wp14:editId="3947E37A">
+            <wp:extent cx="5845605" cy="1386840"/>
+            <wp:effectExtent l="0" t="0" r="3175" b="3810"/>
+            <wp:docPr id="1474286827" name="Immagine 1" descr="Immagine che contiene testo, Carattere, schermata, tipografia&#10;&#10;Il contenuto generato dall'IA potrebbe non essere corretto."/>
+            <wp:cNvGraphicFramePr>
+              <a:graphicFrameLocks xmlns:a="http://schemas.openxmlformats.org/drawingml/2006/main" noChangeAspect="1"/>
+            </wp:cNvGraphicFramePr>
+            <a:graphic xmlns:a="http://schemas.openxmlformats.org/drawingml/2006/main">
+              <a:graphicData uri="http://schemas.openxmlformats.org/drawingml/2006/picture">
+                <pic:pic xmlns:pic="http://schemas.openxmlformats.org/drawingml/2006/picture">
+                  <pic:nvPicPr>
+                    <pic:cNvPr id="1474286827" name="Immagine 1" descr="Immagine che contiene testo, Carattere, schermata, tipografia&#10;&#10;Il contenuto generato dall'IA potrebbe non essere corretto."/>
+                    <pic:cNvPicPr/>
+                  </pic:nvPicPr>
+                  <pic:blipFill>
+                    <a:blip r:embed="rId32"/>
+                    <a:stretch>
+                      <a:fillRect/>
+                    </a:stretch>
+                  </pic:blipFill>
+                  <pic:spPr>
+                    <a:xfrm>
+                      <a:off x="0" y="0"/>
+                      <a:ext cx="5858458" cy="1389889"/>
+                    </a:xfrm>
+                    <a:prstGeom prst="rect">
+                      <a:avLst/>
+                    </a:prstGeom>
+                  </pic:spPr>
+                </pic:pic>
+              </a:graphicData>
+            </a:graphic>
+          </wp:inline>
+        </w:drawing>
+      </w:r>
+    </w:p>
+    <w:p>
+      <w:pPr>
+        <w:rPr>
+          <w:sz w:val="28"/>
+          <w:szCs w:val="28"/>
+        </w:rPr>
+      </w:pPr>
+    </w:p>
+    <w:p>
+      <w:pPr>
+        <w:rPr>
+          <w:sz w:val="28"/>
+          <w:szCs w:val="28"/>
+        </w:rPr>
+      </w:pPr>
+    </w:p>
+    <w:p>
+      <w:pPr>
+        <w:rPr>
+          <w:sz w:val="28"/>
+          <w:szCs w:val="28"/>
+        </w:rPr>
+      </w:pPr>
+    </w:p>
+    <w:p>
+      <w:pPr>
+        <w:rPr>
+          <w:sz w:val="28"/>
+          <w:szCs w:val="28"/>
+        </w:rPr>
+      </w:pPr>
+    </w:p>
+    <w:p>
+      <w:pPr>
+        <w:rPr>
+          <w:sz w:val="28"/>
+          <w:szCs w:val="28"/>
+        </w:rPr>
+      </w:pPr>
+    </w:p>
+    <w:p>
+      <w:pPr>
+        <w:rPr>
+          <w:sz w:val="28"/>
+          <w:szCs w:val="28"/>
+        </w:rPr>
+      </w:pPr>
+    </w:p>
+    <w:p>
+      <w:pPr>
+        <w:rPr>
+          <w:sz w:val="28"/>
+          <w:szCs w:val="28"/>
+        </w:rPr>
+      </w:pPr>
+    </w:p>
+    <w:p>
+      <w:pPr>
+        <w:rPr>
+          <w:sz w:val="28"/>
+          <w:szCs w:val="28"/>
+        </w:rPr>
+      </w:pPr>
+    </w:p>
+    <w:p>
+      <w:pPr>
+        <w:rPr>
+          <w:sz w:val="28"/>
+          <w:szCs w:val="28"/>
+        </w:rPr>
+      </w:pPr>
+    </w:p>
+    <w:p>
+      <w:pPr>
+        <w:rPr>
+          <w:sz w:val="28"/>
+          <w:szCs w:val="28"/>
+        </w:rPr>
+      </w:pPr>
+    </w:p>
+    <w:p>
+      <w:pPr>
+        <w:rPr>
+          <w:sz w:val="28"/>
+          <w:szCs w:val="28"/>
+        </w:rPr>
+      </w:pPr>
+    </w:p>
+    <w:p>
+      <w:pPr>
+        <w:rPr>
+          <w:sz w:val="28"/>
+          <w:szCs w:val="28"/>
+        </w:rPr>
+      </w:pPr>
+    </w:p>
+    <w:p>
+      <w:pPr>
+        <w:rPr>
+          <w:sz w:val="28"/>
+          <w:szCs w:val="28"/>
+        </w:rPr>
+      </w:pPr>
+    </w:p>
+    <w:p>
+      <w:pPr>
+        <w:rPr>
+          <w:sz w:val="28"/>
+          <w:szCs w:val="28"/>
+        </w:rPr>
+      </w:pPr>
+    </w:p>
+    <w:p>
+      <w:pPr>
+        <w:rPr>
+          <w:sz w:val="28"/>
+          <w:szCs w:val="28"/>
+        </w:rPr>
+      </w:pPr>
+    </w:p>
+    <w:p>
+      <w:pPr>
+        <w:rPr>
+          <w:sz w:val="28"/>
+          <w:szCs w:val="28"/>
+        </w:rPr>
+      </w:pPr>
+    </w:p>
+    <w:p>
+      <w:pPr>
+        <w:pStyle w:val="Titolo"/>
+      </w:pPr>
+      <w:r>
+        <w:t>Conclusioni e sviluppi futuri</w:t>
+      </w:r>
+    </w:p>
+    <w:p>
+      <w:pPr>
+        <w:rPr>
+          <w:sz w:val="28"/>
+          <w:szCs w:val="28"/>
+        </w:rPr>
+      </w:pPr>
+      <w:r>
+        <w:rPr>
+          <w:sz w:val="28"/>
+          <w:szCs w:val="28"/>
+        </w:rPr>
+        <w:t>L’obiettivò</w:t>
+      </w:r>
+      <w:r>
+        <w:rPr>
+          <w:sz w:val="28"/>
+          <w:szCs w:val="28"/>
+        </w:rPr>
+        <w:t xml:space="preserve"> principale di questo progetto </w:t>
       </w:r>
       <w:r>
         <w:rPr>
@@ -4771,419 +5485,174 @@
           <w:sz w:val="28"/>
           <w:szCs w:val="28"/>
         </w:rPr>
-        <w:t xml:space="preserve"> il miglior compromesso tra stabilità e generalizzazione.</w:t>
-      </w:r>
-    </w:p>
-    <w:p>
-      <w:pPr>
-        <w:rPr>
-          <w:sz w:val="28"/>
-          <w:szCs w:val="28"/>
-        </w:rPr>
-      </w:pPr>
-    </w:p>
-    <w:p>
-      <w:pPr>
-        <w:rPr>
-          <w:sz w:val="28"/>
-          <w:szCs w:val="28"/>
-        </w:rPr>
-      </w:pPr>
-    </w:p>
-    <w:p>
-      <w:pPr>
-        <w:rPr>
-          <w:sz w:val="28"/>
-          <w:szCs w:val="28"/>
-        </w:rPr>
-      </w:pPr>
-    </w:p>
-    <w:p>
-      <w:pPr>
-        <w:rPr>
-          <w:sz w:val="28"/>
-          <w:szCs w:val="28"/>
-        </w:rPr>
-      </w:pPr>
-    </w:p>
-    <w:p>
-      <w:pPr>
-        <w:rPr>
-          <w:sz w:val="28"/>
-          <w:szCs w:val="28"/>
-        </w:rPr>
-      </w:pPr>
-    </w:p>
-    <w:p>
-      <w:pPr>
-        <w:rPr>
-          <w:sz w:val="28"/>
-          <w:szCs w:val="28"/>
-        </w:rPr>
-      </w:pPr>
-    </w:p>
-    <w:p>
-      <w:pPr>
-        <w:rPr>
-          <w:sz w:val="28"/>
-          <w:szCs w:val="28"/>
-        </w:rPr>
-      </w:pPr>
-    </w:p>
-    <w:p>
-      <w:pPr>
-        <w:rPr>
-          <w:sz w:val="28"/>
-          <w:szCs w:val="28"/>
-        </w:rPr>
-      </w:pPr>
-    </w:p>
-    <w:p>
-      <w:pPr>
-        <w:rPr>
-          <w:sz w:val="28"/>
-          <w:szCs w:val="28"/>
-        </w:rPr>
-      </w:pPr>
-    </w:p>
-    <w:p>
-      <w:pPr>
-        <w:rPr>
-          <w:sz w:val="28"/>
-          <w:szCs w:val="28"/>
-        </w:rPr>
-      </w:pPr>
-    </w:p>
-    <w:p>
-      <w:pPr>
-        <w:rPr>
-          <w:sz w:val="28"/>
-          <w:szCs w:val="28"/>
-        </w:rPr>
-      </w:pPr>
-    </w:p>
-    <w:p>
-      <w:pPr>
-        <w:rPr>
-          <w:sz w:val="28"/>
-          <w:szCs w:val="28"/>
-        </w:rPr>
-      </w:pPr>
-    </w:p>
-    <w:p>
-      <w:pPr>
-        <w:rPr>
-          <w:sz w:val="28"/>
-          <w:szCs w:val="28"/>
-        </w:rPr>
-      </w:pPr>
-    </w:p>
-    <w:p>
-      <w:pPr>
-        <w:rPr>
-          <w:sz w:val="28"/>
-          <w:szCs w:val="28"/>
-        </w:rPr>
-      </w:pPr>
-    </w:p>
-    <w:p>
-      <w:pPr>
-        <w:rPr>
-          <w:sz w:val="28"/>
-          <w:szCs w:val="28"/>
-        </w:rPr>
-      </w:pPr>
-    </w:p>
-    <w:p>
-      <w:pPr>
-        <w:rPr>
-          <w:sz w:val="28"/>
-          <w:szCs w:val="28"/>
-        </w:rPr>
-      </w:pPr>
-    </w:p>
-    <w:p>
-      <w:pPr>
-        <w:rPr>
-          <w:sz w:val="28"/>
-          <w:szCs w:val="28"/>
-        </w:rPr>
-      </w:pPr>
-    </w:p>
-    <w:p>
-      <w:pPr>
-        <w:rPr>
-          <w:sz w:val="28"/>
-          <w:szCs w:val="28"/>
-          <w:u w:val="single"/>
-        </w:rPr>
-      </w:pPr>
-    </w:p>
-    <w:p>
-      <w:pPr>
-        <w:rPr>
-          <w:sz w:val="28"/>
-          <w:szCs w:val="28"/>
-        </w:rPr>
-      </w:pPr>
-    </w:p>
-    <w:p>
-      <w:pPr>
-        <w:rPr>
-          <w:sz w:val="28"/>
-          <w:szCs w:val="28"/>
-        </w:rPr>
-      </w:pPr>
-    </w:p>
-    <w:p>
-      <w:pPr>
-        <w:rPr>
-          <w:sz w:val="28"/>
-          <w:szCs w:val="28"/>
-        </w:rPr>
-      </w:pPr>
-    </w:p>
-    <w:p>
-      <w:pPr>
-        <w:rPr>
-          <w:sz w:val="28"/>
-          <w:szCs w:val="28"/>
-        </w:rPr>
-      </w:pPr>
-    </w:p>
-    <w:p>
-      <w:pPr>
-        <w:rPr>
-          <w:sz w:val="28"/>
-          <w:szCs w:val="28"/>
-        </w:rPr>
-      </w:pPr>
-    </w:p>
-    <w:p>
-      <w:pPr>
-        <w:pStyle w:val="Titolo"/>
-      </w:pPr>
-      <w:r>
+        <w:t xml:space="preserve"> stato di sviluppare un sistema in grado di distinguere funghi velenosi ed edibili utilizzando modelli di Machine Learning e una Knowledge Base in prolog.</w:t>
+      </w:r>
+    </w:p>
+    <w:p>
+      <w:pPr>
+        <w:rPr>
+          <w:sz w:val="28"/>
+          <w:szCs w:val="28"/>
+        </w:rPr>
+      </w:pPr>
+      <w:r>
+        <w:rPr>
+          <w:sz w:val="28"/>
+          <w:szCs w:val="28"/>
+        </w:rPr>
+        <w:t xml:space="preserve">Dopo aver preprocessato i dati e selezionato le feature </w:t>
+      </w:r>
+      <w:r>
+        <w:rPr>
+          <w:sz w:val="28"/>
+          <w:szCs w:val="28"/>
+        </w:rPr>
+        <w:t>più</w:t>
+      </w:r>
+      <w:r>
+        <w:rPr>
+          <w:sz w:val="28"/>
+          <w:szCs w:val="28"/>
+        </w:rPr>
+        <w:t xml:space="preserve"> rilevanti tramite test statistici (Chi-quadro e Mutual Information), abbiamo addestrato i tre modelli di apprendimento scelti.</w:t>
+      </w:r>
+    </w:p>
+    <w:p>
+      <w:pPr>
+        <w:rPr>
+          <w:sz w:val="28"/>
+          <w:szCs w:val="28"/>
+        </w:rPr>
+      </w:pPr>
+      <w:r>
+        <w:rPr>
+          <w:sz w:val="28"/>
+          <w:szCs w:val="28"/>
+        </w:rPr>
+        <w:t xml:space="preserve">Dalle analisi delle metriche e delle curve di apprendimento, il SVM si </w:t>
+      </w:r>
+      <w:r>
+        <w:rPr>
+          <w:sz w:val="28"/>
+          <w:szCs w:val="28"/>
+        </w:rPr>
+        <w:t>è</w:t>
+      </w:r>
+      <w:r>
+        <w:rPr>
+          <w:sz w:val="28"/>
+          <w:szCs w:val="28"/>
+        </w:rPr>
+        <w:t xml:space="preserve"> dimostrato il modello </w:t>
+      </w:r>
+      <w:r>
+        <w:rPr>
+          <w:sz w:val="28"/>
+          <w:szCs w:val="28"/>
+        </w:rPr>
+        <w:t>più</w:t>
+      </w:r>
+      <w:r>
+        <w:rPr>
+          <w:sz w:val="28"/>
+          <w:szCs w:val="28"/>
+        </w:rPr>
+        <w:t xml:space="preserve"> efficace, offrendo un buon equilibrio tra accuratezza e stabilita, con una varianza e deviazione standard contenute.</w:t>
+      </w:r>
+    </w:p>
+    <w:p>
+      <w:pPr>
+        <w:rPr>
+          <w:sz w:val="28"/>
+          <w:szCs w:val="28"/>
+        </w:rPr>
+      </w:pPr>
+      <w:r>
+        <w:rPr>
+          <w:sz w:val="28"/>
+          <w:szCs w:val="28"/>
+        </w:rPr>
+        <w:t>Il Decision Tree suggerisce difficolta nel riconoscere tutti i funghi velenosi;</w:t>
+      </w:r>
+    </w:p>
+    <w:p>
+      <w:pPr>
+        <w:rPr>
+          <w:sz w:val="28"/>
+          <w:szCs w:val="28"/>
+        </w:rPr>
+      </w:pPr>
+      <w:r>
+        <w:rPr>
+          <w:sz w:val="28"/>
+          <w:szCs w:val="28"/>
+        </w:rPr>
+        <w:t>Il Random Forest ha ottenuto buoni risultati, ma possibili rischi di overfitting.</w:t>
+      </w:r>
+    </w:p>
+    <w:p>
+      <w:pPr>
+        <w:rPr>
+          <w:sz w:val="28"/>
+          <w:szCs w:val="28"/>
+        </w:rPr>
+      </w:pPr>
+      <w:r>
+        <w:rPr>
+          <w:sz w:val="28"/>
+          <w:szCs w:val="28"/>
+        </w:rPr>
+        <w:t>L’ottimizzazione</w:t>
+      </w:r>
+      <w:r>
+        <w:rPr>
+          <w:sz w:val="28"/>
+          <w:szCs w:val="28"/>
+        </w:rPr>
+        <w:t xml:space="preserve"> degli iperparametri attraverso Grid Search e Cross-Validation (k = 10) ha permesso di migliorare ulteriormente le prestazioni dei modelli, garantendo una stima </w:t>
+      </w:r>
+      <w:r>
+        <w:rPr>
+          <w:sz w:val="28"/>
+          <w:szCs w:val="28"/>
+        </w:rPr>
+        <w:t>più</w:t>
+      </w:r>
+      <w:r>
+        <w:rPr>
+          <w:sz w:val="28"/>
+          <w:szCs w:val="28"/>
+        </w:rPr>
+        <w:t xml:space="preserve"> affidabile delle loro </w:t>
+      </w:r>
+      <w:r>
+        <w:rPr>
+          <w:sz w:val="28"/>
+          <w:szCs w:val="28"/>
+        </w:rPr>
+        <w:t>capacità</w:t>
+      </w:r>
+      <w:r>
+        <w:rPr>
+          <w:sz w:val="28"/>
+          <w:szCs w:val="28"/>
+        </w:rPr>
+        <w:t xml:space="preserve"> di generalizzazione</w:t>
+      </w:r>
+    </w:p>
+    <w:p>
+      <w:pPr>
+        <w:rPr>
+          <w:sz w:val="28"/>
+          <w:szCs w:val="28"/>
+        </w:rPr>
+      </w:pPr>
+      <w:r>
+        <w:rPr>
+          <w:sz w:val="28"/>
+          <w:szCs w:val="28"/>
+        </w:rPr>
         <w:lastRenderedPageBreak/>
-        <w:t>Conclusioni e sviluppi futuri</w:t>
-      </w:r>
-    </w:p>
-    <w:p>
-      <w:pPr>
-        <w:rPr>
-          <w:sz w:val="28"/>
-          <w:szCs w:val="28"/>
-        </w:rPr>
-      </w:pPr>
-      <w:r>
-        <w:rPr>
-          <w:sz w:val="28"/>
-          <w:szCs w:val="28"/>
-        </w:rPr>
-        <w:t>L’obiettivò</w:t>
-      </w:r>
-      <w:r>
-        <w:rPr>
-          <w:sz w:val="28"/>
-          <w:szCs w:val="28"/>
-        </w:rPr>
-        <w:t xml:space="preserve"> principale di questo progetto </w:t>
-      </w:r>
-      <w:r>
-        <w:rPr>
-          <w:sz w:val="28"/>
-          <w:szCs w:val="28"/>
-        </w:rPr>
-        <w:t>è</w:t>
-      </w:r>
-      <w:r>
-        <w:rPr>
-          <w:sz w:val="28"/>
-          <w:szCs w:val="28"/>
-        </w:rPr>
-        <w:t xml:space="preserve"> stato di sviluppare un sistema in grado di distinguere funghi velenosi </w:t>
-      </w:r>
-      <w:proofErr w:type="gramStart"/>
-      <w:r>
-        <w:rPr>
-          <w:sz w:val="28"/>
-          <w:szCs w:val="28"/>
-        </w:rPr>
-        <w:t>ed</w:t>
-      </w:r>
-      <w:proofErr w:type="gramEnd"/>
-      <w:r>
-        <w:rPr>
-          <w:sz w:val="28"/>
-          <w:szCs w:val="28"/>
-        </w:rPr>
-        <w:t xml:space="preserve"> edibili utilizzando modelli di Machine Learning e una Knowledge Base in prolog.</w:t>
-      </w:r>
-    </w:p>
-    <w:p>
-      <w:pPr>
-        <w:rPr>
-          <w:sz w:val="28"/>
-          <w:szCs w:val="28"/>
-        </w:rPr>
-      </w:pPr>
-      <w:r>
-        <w:rPr>
-          <w:sz w:val="28"/>
-          <w:szCs w:val="28"/>
-        </w:rPr>
-        <w:t xml:space="preserve">Dopo aver preprocessato i dati e selezionato le feature </w:t>
-      </w:r>
-      <w:r>
-        <w:rPr>
-          <w:sz w:val="28"/>
-          <w:szCs w:val="28"/>
-        </w:rPr>
-        <w:t>più</w:t>
-      </w:r>
-      <w:r>
-        <w:rPr>
-          <w:sz w:val="28"/>
-          <w:szCs w:val="28"/>
-        </w:rPr>
-        <w:t xml:space="preserve"> rilevanti tramite test statistici (Chi-quadro e Mutual Information), abbiamo addestrato i tre modelli di apprendimento scelti.</w:t>
-      </w:r>
-    </w:p>
-    <w:p>
-      <w:pPr>
-        <w:rPr>
-          <w:sz w:val="28"/>
-          <w:szCs w:val="28"/>
-        </w:rPr>
-      </w:pPr>
-      <w:r>
-        <w:rPr>
-          <w:sz w:val="28"/>
-          <w:szCs w:val="28"/>
-        </w:rPr>
-        <w:t xml:space="preserve">Dalle analisi delle metriche e delle curve di apprendimento, il SVM si </w:t>
-      </w:r>
-      <w:r>
-        <w:rPr>
-          <w:sz w:val="28"/>
-          <w:szCs w:val="28"/>
-        </w:rPr>
-        <w:t>è</w:t>
-      </w:r>
-      <w:r>
-        <w:rPr>
-          <w:sz w:val="28"/>
-          <w:szCs w:val="28"/>
-        </w:rPr>
-        <w:t xml:space="preserve"> dimostrato il modello </w:t>
-      </w:r>
-      <w:r>
-        <w:rPr>
-          <w:sz w:val="28"/>
-          <w:szCs w:val="28"/>
-        </w:rPr>
-        <w:t>più</w:t>
-      </w:r>
-      <w:r>
-        <w:rPr>
-          <w:sz w:val="28"/>
-          <w:szCs w:val="28"/>
-        </w:rPr>
-        <w:t xml:space="preserve"> efficace, offrendo un buon equilibrio tra accuratezza e stabilita, con una varianza e deviazione standard contenute.</w:t>
-      </w:r>
-    </w:p>
-    <w:p>
-      <w:pPr>
-        <w:rPr>
-          <w:sz w:val="28"/>
-          <w:szCs w:val="28"/>
-        </w:rPr>
-      </w:pPr>
-      <w:r>
-        <w:rPr>
-          <w:sz w:val="28"/>
-          <w:szCs w:val="28"/>
-        </w:rPr>
-        <w:t>Il Decision Tree suggerisce difficolta nel riconoscere tutti i funghi velenosi;</w:t>
-      </w:r>
-    </w:p>
-    <w:p>
-      <w:pPr>
-        <w:rPr>
-          <w:sz w:val="28"/>
-          <w:szCs w:val="28"/>
-        </w:rPr>
-      </w:pPr>
-      <w:r>
-        <w:rPr>
-          <w:sz w:val="28"/>
-          <w:szCs w:val="28"/>
-        </w:rPr>
-        <w:t>Il Random Forest ha ottenuto buoni risultati, ma possibili rischi di overfitting.</w:t>
-      </w:r>
-    </w:p>
-    <w:p>
-      <w:pPr>
-        <w:rPr>
-          <w:sz w:val="28"/>
-          <w:szCs w:val="28"/>
-        </w:rPr>
-      </w:pPr>
-      <w:r>
-        <w:rPr>
-          <w:sz w:val="28"/>
-          <w:szCs w:val="28"/>
-        </w:rPr>
-        <w:t>L’ottimizzazione</w:t>
-      </w:r>
-      <w:r>
-        <w:rPr>
-          <w:sz w:val="28"/>
-          <w:szCs w:val="28"/>
-        </w:rPr>
-        <w:t xml:space="preserve"> degli iperparametri attraverso Grid Search e Cross-Validation (k = 10) ha permesso di migliorare ulteriormente le prestazioni dei modelli, garantendo una stima </w:t>
-      </w:r>
-      <w:r>
-        <w:rPr>
-          <w:sz w:val="28"/>
-          <w:szCs w:val="28"/>
-        </w:rPr>
-        <w:t>più</w:t>
-      </w:r>
-      <w:r>
-        <w:rPr>
-          <w:sz w:val="28"/>
-          <w:szCs w:val="28"/>
-        </w:rPr>
-        <w:t xml:space="preserve"> affidabile delle loro </w:t>
-      </w:r>
-      <w:r>
-        <w:rPr>
-          <w:sz w:val="28"/>
-          <w:szCs w:val="28"/>
-        </w:rPr>
-        <w:t>capacità</w:t>
-      </w:r>
-      <w:r>
-        <w:rPr>
-          <w:sz w:val="28"/>
-          <w:szCs w:val="28"/>
-        </w:rPr>
-        <w:t xml:space="preserve"> di generalizzazione</w:t>
-      </w:r>
-    </w:p>
-    <w:p>
-      <w:pPr>
-        <w:rPr>
-          <w:sz w:val="28"/>
-          <w:szCs w:val="28"/>
-        </w:rPr>
-      </w:pPr>
-      <w:r>
-        <w:rPr>
-          <w:sz w:val="28"/>
-          <w:szCs w:val="28"/>
-        </w:rPr>
         <w:t>Per migliorare questo progetto, si potrebbe:</w:t>
       </w:r>
     </w:p>

</xml_diff>